<commit_message>
Acertando detalhes levantados pelo branquinho
</commit_message>
<xml_diff>
--- a/Documentacao/TG - QuizFATEC - Cesar Santos.docx
+++ b/Documentacao/TG - QuizFATEC - Cesar Santos.docx
@@ -4236,7 +4236,7 @@
         </w:rPr>
         <w:fldChar w:fldCharType="separate"/>
       </w:r>
-      <w:hyperlink w:anchor="_Toc31570642" w:history="1">
+      <w:hyperlink w:anchor="_Toc31627731" w:history="1">
         <w:r>
           <w:rPr>
             <w:rStyle w:val="Hyperlink"/>
@@ -4264,7 +4264,7 @@
             <w:noProof/>
             <w:webHidden/>
           </w:rPr>
-          <w:instrText xml:space="preserve"> PAGEREF _Toc31570642 \h </w:instrText>
+          <w:instrText xml:space="preserve"> PAGEREF _Toc31627731 \h </w:instrText>
         </w:r>
         <w:r>
           <w:rPr>
@@ -4308,7 +4308,7 @@
           <w:szCs w:val="22"/>
         </w:rPr>
       </w:pPr>
-      <w:hyperlink w:anchor="_Toc31570643" w:history="1">
+      <w:hyperlink w:anchor="_Toc31627732" w:history="1">
         <w:r>
           <w:rPr>
             <w:rStyle w:val="Hyperlink"/>
@@ -4336,7 +4336,7 @@
             <w:noProof/>
             <w:webHidden/>
           </w:rPr>
-          <w:instrText xml:space="preserve"> PAGEREF _Toc31570643 \h </w:instrText>
+          <w:instrText xml:space="preserve"> PAGEREF _Toc31627732 \h </w:instrText>
         </w:r>
         <w:r>
           <w:rPr>
@@ -4380,7 +4380,7 @@
           <w:szCs w:val="22"/>
         </w:rPr>
       </w:pPr>
-      <w:hyperlink w:anchor="_Toc31570644" w:history="1">
+      <w:hyperlink w:anchor="_Toc31627733" w:history="1">
         <w:r>
           <w:rPr>
             <w:rStyle w:val="Hyperlink"/>
@@ -4408,7 +4408,7 @@
             <w:noProof/>
             <w:webHidden/>
           </w:rPr>
-          <w:instrText xml:space="preserve"> PAGEREF _Toc31570644 \h </w:instrText>
+          <w:instrText xml:space="preserve"> PAGEREF _Toc31627733 \h </w:instrText>
         </w:r>
         <w:r>
           <w:rPr>
@@ -4452,14 +4452,14 @@
           <w:szCs w:val="22"/>
         </w:rPr>
       </w:pPr>
-      <w:hyperlink w:anchor="_Toc31570645" w:history="1">
+      <w:hyperlink w:anchor="_Toc31627734" w:history="1">
         <w:r>
           <w:rPr>
             <w:rStyle w:val="Hyperlink"/>
             <w:rFonts w:eastAsia="Arial Unicode MS"/>
             <w:noProof/>
           </w:rPr>
-          <w:t>Figura 4 - Exemplo de Prova Gerada pelo Super Professor</w:t>
+          <w:t>Figura 5 - Estrutura básica JSON</w:t>
         </w:r>
         <w:r>
           <w:rPr>
@@ -4480,7 +4480,7 @@
             <w:noProof/>
             <w:webHidden/>
           </w:rPr>
-          <w:instrText xml:space="preserve"> PAGEREF _Toc31570645 \h </w:instrText>
+          <w:instrText xml:space="preserve"> PAGEREF _Toc31627734 \h </w:instrText>
         </w:r>
         <w:r>
           <w:rPr>
@@ -4524,14 +4524,14 @@
           <w:szCs w:val="22"/>
         </w:rPr>
       </w:pPr>
-      <w:hyperlink w:anchor="_Toc31570646" w:history="1">
+      <w:hyperlink w:anchor="_Toc31627735" w:history="1">
         <w:r>
           <w:rPr>
             <w:rStyle w:val="Hyperlink"/>
             <w:rFonts w:eastAsia="Arial Unicode MS"/>
             <w:noProof/>
           </w:rPr>
-          <w:t>Figura 5 - Estrutura básica JSON</w:t>
+          <w:t>Figura 6 - Exemplo de JSON estruturado</w:t>
         </w:r>
         <w:r>
           <w:rPr>
@@ -4552,7 +4552,7 @@
             <w:noProof/>
             <w:webHidden/>
           </w:rPr>
-          <w:instrText xml:space="preserve"> PAGEREF _Toc31570646 \h </w:instrText>
+          <w:instrText xml:space="preserve"> PAGEREF _Toc31627735 \h </w:instrText>
         </w:r>
         <w:r>
           <w:rPr>
@@ -4572,7 +4572,7 @@
             <w:noProof/>
             <w:webHidden/>
           </w:rPr>
-          <w:t>31</w:t>
+          <w:t>27</w:t>
         </w:r>
         <w:r>
           <w:rPr>
@@ -4596,14 +4596,14 @@
           <w:szCs w:val="22"/>
         </w:rPr>
       </w:pPr>
-      <w:hyperlink w:anchor="_Toc31570647" w:history="1">
+      <w:hyperlink w:anchor="_Toc31627736" w:history="1">
         <w:r>
           <w:rPr>
             <w:rStyle w:val="Hyperlink"/>
             <w:rFonts w:eastAsia="Arial Unicode MS"/>
             <w:noProof/>
           </w:rPr>
-          <w:t>Figura 6 - Exemplo de JSON estruturado</w:t>
+          <w:t>Figura 7 - Esquema tático aplicação Cordova</w:t>
         </w:r>
         <w:r>
           <w:rPr>
@@ -4624,7 +4624,7 @@
             <w:noProof/>
             <w:webHidden/>
           </w:rPr>
-          <w:instrText xml:space="preserve"> PAGEREF _Toc31570647 \h </w:instrText>
+          <w:instrText xml:space="preserve"> PAGEREF _Toc31627736 \h </w:instrText>
         </w:r>
         <w:r>
           <w:rPr>
@@ -4644,7 +4644,7 @@
             <w:noProof/>
             <w:webHidden/>
           </w:rPr>
-          <w:t>31</w:t>
+          <w:t>29</w:t>
         </w:r>
         <w:r>
           <w:rPr>
@@ -4668,14 +4668,14 @@
           <w:szCs w:val="22"/>
         </w:rPr>
       </w:pPr>
-      <w:hyperlink w:anchor="_Toc31570648" w:history="1">
+      <w:hyperlink w:anchor="_Toc31627737" w:history="1">
         <w:r>
           <w:rPr>
             <w:rStyle w:val="Hyperlink"/>
             <w:rFonts w:eastAsia="Arial Unicode MS"/>
             <w:noProof/>
           </w:rPr>
-          <w:t>Figura 7 - Esquema tático aplicação Cordova</w:t>
+          <w:t>Figura 4 - Exemplo de Prova Gerada pelo Super Professor</w:t>
         </w:r>
         <w:r>
           <w:rPr>
@@ -4696,7 +4696,7 @@
             <w:noProof/>
             <w:webHidden/>
           </w:rPr>
-          <w:instrText xml:space="preserve"> PAGEREF _Toc31570648 \h </w:instrText>
+          <w:instrText xml:space="preserve"> PAGEREF _Toc31627737 \h </w:instrText>
         </w:r>
         <w:r>
           <w:rPr>
@@ -4716,7 +4716,7 @@
             <w:noProof/>
             <w:webHidden/>
           </w:rPr>
-          <w:t>33</w:t>
+          <w:t>31</w:t>
         </w:r>
         <w:r>
           <w:rPr>
@@ -4740,7 +4740,7 @@
           <w:szCs w:val="22"/>
         </w:rPr>
       </w:pPr>
-      <w:hyperlink w:anchor="_Toc31570649" w:history="1">
+      <w:hyperlink w:anchor="_Toc31627738" w:history="1">
         <w:r>
           <w:rPr>
             <w:rStyle w:val="Hyperlink"/>
@@ -4768,7 +4768,7 @@
             <w:noProof/>
             <w:webHidden/>
           </w:rPr>
-          <w:instrText xml:space="preserve"> PAGEREF _Toc31570649 \h </w:instrText>
+          <w:instrText xml:space="preserve"> PAGEREF _Toc31627738 \h </w:instrText>
         </w:r>
         <w:r>
           <w:rPr>
@@ -4812,7 +4812,7 @@
           <w:szCs w:val="22"/>
         </w:rPr>
       </w:pPr>
-      <w:hyperlink w:anchor="_Toc31570650" w:history="1">
+      <w:hyperlink w:anchor="_Toc31627739" w:history="1">
         <w:r>
           <w:rPr>
             <w:rStyle w:val="Hyperlink"/>
@@ -4840,7 +4840,7 @@
             <w:noProof/>
             <w:webHidden/>
           </w:rPr>
-          <w:instrText xml:space="preserve"> PAGEREF _Toc31570650 \h </w:instrText>
+          <w:instrText xml:space="preserve"> PAGEREF _Toc31627739 \h </w:instrText>
         </w:r>
         <w:r>
           <w:rPr>
@@ -4884,7 +4884,7 @@
           <w:szCs w:val="22"/>
         </w:rPr>
       </w:pPr>
-      <w:hyperlink w:anchor="_Toc31570651" w:history="1">
+      <w:hyperlink w:anchor="_Toc31627740" w:history="1">
         <w:r>
           <w:rPr>
             <w:rStyle w:val="Hyperlink"/>
@@ -4912,7 +4912,7 @@
             <w:noProof/>
             <w:webHidden/>
           </w:rPr>
-          <w:instrText xml:space="preserve"> PAGEREF _Toc31570651 \h </w:instrText>
+          <w:instrText xml:space="preserve"> PAGEREF _Toc31627740 \h </w:instrText>
         </w:r>
         <w:r>
           <w:rPr>
@@ -4956,7 +4956,7 @@
           <w:szCs w:val="22"/>
         </w:rPr>
       </w:pPr>
-      <w:hyperlink w:anchor="_Toc31570652" w:history="1">
+      <w:hyperlink w:anchor="_Toc31627741" w:history="1">
         <w:r>
           <w:rPr>
             <w:rStyle w:val="Hyperlink"/>
@@ -4984,7 +4984,7 @@
             <w:noProof/>
             <w:webHidden/>
           </w:rPr>
-          <w:instrText xml:space="preserve"> PAGEREF _Toc31570652 \h </w:instrText>
+          <w:instrText xml:space="preserve"> PAGEREF _Toc31627741 \h </w:instrText>
         </w:r>
         <w:r>
           <w:rPr>
@@ -5028,7 +5028,7 @@
           <w:szCs w:val="22"/>
         </w:rPr>
       </w:pPr>
-      <w:hyperlink w:anchor="_Toc31570653" w:history="1">
+      <w:hyperlink w:anchor="_Toc31627742" w:history="1">
         <w:r>
           <w:rPr>
             <w:rStyle w:val="Hyperlink"/>
@@ -5056,7 +5056,7 @@
             <w:noProof/>
             <w:webHidden/>
           </w:rPr>
-          <w:instrText xml:space="preserve"> PAGEREF _Toc31570653 \h </w:instrText>
+          <w:instrText xml:space="preserve"> PAGEREF _Toc31627742 \h </w:instrText>
         </w:r>
         <w:r>
           <w:rPr>
@@ -5100,7 +5100,7 @@
           <w:szCs w:val="22"/>
         </w:rPr>
       </w:pPr>
-      <w:hyperlink w:anchor="_Toc31570654" w:history="1">
+      <w:hyperlink w:anchor="_Toc31627743" w:history="1">
         <w:r>
           <w:rPr>
             <w:rStyle w:val="Hyperlink"/>
@@ -5128,7 +5128,7 @@
             <w:noProof/>
             <w:webHidden/>
           </w:rPr>
-          <w:instrText xml:space="preserve"> PAGEREF _Toc31570654 \h </w:instrText>
+          <w:instrText xml:space="preserve"> PAGEREF _Toc31627743 \h </w:instrText>
         </w:r>
         <w:r>
           <w:rPr>
@@ -5172,7 +5172,7 @@
           <w:szCs w:val="22"/>
         </w:rPr>
       </w:pPr>
-      <w:hyperlink w:anchor="_Toc31570655" w:history="1">
+      <w:hyperlink w:anchor="_Toc31627744" w:history="1">
         <w:r>
           <w:rPr>
             <w:rStyle w:val="Hyperlink"/>
@@ -5200,7 +5200,7 @@
             <w:noProof/>
             <w:webHidden/>
           </w:rPr>
-          <w:instrText xml:space="preserve"> PAGEREF _Toc31570655 \h </w:instrText>
+          <w:instrText xml:space="preserve"> PAGEREF _Toc31627744 \h </w:instrText>
         </w:r>
         <w:r>
           <w:rPr>
@@ -5244,7 +5244,7 @@
           <w:szCs w:val="22"/>
         </w:rPr>
       </w:pPr>
-      <w:hyperlink w:anchor="_Toc31570656" w:history="1">
+      <w:hyperlink w:anchor="_Toc31627745" w:history="1">
         <w:r>
           <w:rPr>
             <w:rStyle w:val="Hyperlink"/>
@@ -5272,7 +5272,7 @@
             <w:noProof/>
             <w:webHidden/>
           </w:rPr>
-          <w:instrText xml:space="preserve"> PAGEREF _Toc31570656 \h </w:instrText>
+          <w:instrText xml:space="preserve"> PAGEREF _Toc31627745 \h </w:instrText>
         </w:r>
         <w:r>
           <w:rPr>
@@ -5316,7 +5316,7 @@
           <w:szCs w:val="22"/>
         </w:rPr>
       </w:pPr>
-      <w:hyperlink w:anchor="_Toc31570657" w:history="1">
+      <w:hyperlink w:anchor="_Toc31627746" w:history="1">
         <w:r>
           <w:rPr>
             <w:rStyle w:val="Hyperlink"/>
@@ -5344,7 +5344,7 @@
             <w:noProof/>
             <w:webHidden/>
           </w:rPr>
-          <w:instrText xml:space="preserve"> PAGEREF _Toc31570657 \h </w:instrText>
+          <w:instrText xml:space="preserve"> PAGEREF _Toc31627746 \h </w:instrText>
         </w:r>
         <w:r>
           <w:rPr>
@@ -5388,7 +5388,7 @@
           <w:szCs w:val="22"/>
         </w:rPr>
       </w:pPr>
-      <w:hyperlink w:anchor="_Toc31570658" w:history="1">
+      <w:hyperlink w:anchor="_Toc31627747" w:history="1">
         <w:r>
           <w:rPr>
             <w:rStyle w:val="Hyperlink"/>
@@ -5416,7 +5416,7 @@
             <w:noProof/>
             <w:webHidden/>
           </w:rPr>
-          <w:instrText xml:space="preserve"> PAGEREF _Toc31570658 \h </w:instrText>
+          <w:instrText xml:space="preserve"> PAGEREF _Toc31627747 \h </w:instrText>
         </w:r>
         <w:r>
           <w:rPr>
@@ -5460,7 +5460,7 @@
           <w:szCs w:val="22"/>
         </w:rPr>
       </w:pPr>
-      <w:hyperlink w:anchor="_Toc31570659" w:history="1">
+      <w:hyperlink w:anchor="_Toc31627748" w:history="1">
         <w:r>
           <w:rPr>
             <w:rStyle w:val="Hyperlink"/>
@@ -5488,7 +5488,7 @@
             <w:noProof/>
             <w:webHidden/>
           </w:rPr>
-          <w:instrText xml:space="preserve"> PAGEREF _Toc31570659 \h </w:instrText>
+          <w:instrText xml:space="preserve"> PAGEREF _Toc31627748 \h </w:instrText>
         </w:r>
         <w:r>
           <w:rPr>
@@ -5532,30 +5532,14 @@
           <w:szCs w:val="22"/>
         </w:rPr>
       </w:pPr>
-      <w:hyperlink w:anchor="_Toc31570660" w:history="1">
+      <w:hyperlink w:anchor="_Toc31627749" w:history="1">
         <w:r>
           <w:rPr>
             <w:rStyle w:val="Hyperlink"/>
             <w:rFonts w:eastAsia="Arial Unicode MS"/>
             <w:noProof/>
           </w:rPr>
-          <w:t xml:space="preserve">Figura 19 - Diagrama Reportar </w:t>
-        </w:r>
-        <w:r>
-          <w:rPr>
-            <w:rStyle w:val="Hyperlink"/>
-            <w:rFonts w:eastAsia="Arial Unicode MS"/>
-            <w:noProof/>
-          </w:rPr>
-          <w:t>Q</w:t>
-        </w:r>
-        <w:r>
-          <w:rPr>
-            <w:rStyle w:val="Hyperlink"/>
-            <w:rFonts w:eastAsia="Arial Unicode MS"/>
-            <w:noProof/>
-          </w:rPr>
-          <w:t>uestão</w:t>
+          <w:t>Figura 19 - Diagrama Reportar Questão</w:t>
         </w:r>
         <w:r>
           <w:rPr>
@@ -5576,7 +5560,7 @@
             <w:noProof/>
             <w:webHidden/>
           </w:rPr>
-          <w:instrText xml:space="preserve"> PAGEREF _Toc31570660 \h </w:instrText>
+          <w:instrText xml:space="preserve"> PAGEREF _Toc31627749 \h </w:instrText>
         </w:r>
         <w:r>
           <w:rPr>
@@ -11784,9 +11768,9 @@
       <w:pPr>
         <w:pStyle w:val="Legenda"/>
         <w:keepNext/>
-        <w:jc w:val="both"/>
-      </w:pPr>
-      <w:bookmarkStart w:id="20" w:name="_Toc31570642"/>
+        <w:jc w:val="center"/>
+      </w:pPr>
+      <w:bookmarkStart w:id="20" w:name="_Toc31627731"/>
       <w:r>
         <w:lastRenderedPageBreak/>
         <w:t xml:space="preserve">Figura </w:t>
@@ -11817,7 +11801,7 @@
     <w:p>
       <w:pPr>
         <w:ind w:left="289"/>
-        <w:jc w:val="both"/>
+        <w:jc w:val="center"/>
       </w:pPr>
       <w:r>
         <w:rPr>
@@ -11866,15 +11850,12 @@
           </wp:inline>
         </w:drawing>
       </w:r>
-      <w:r>
-        <w:t xml:space="preserve"> </w:t>
-      </w:r>
     </w:p>
     <w:p>
       <w:pPr>
         <w:pStyle w:val="Corpodetexto"/>
         <w:spacing w:before="120" w:after="120" w:line="360" w:lineRule="auto"/>
-        <w:jc w:val="left"/>
+        <w:jc w:val="center"/>
         <w:rPr>
           <w:sz w:val="20"/>
           <w:szCs w:val="20"/>
@@ -12134,13 +12115,13 @@
       <w:pPr>
         <w:pStyle w:val="Legenda"/>
         <w:keepNext/>
-        <w:jc w:val="both"/>
+        <w:jc w:val="center"/>
         <w:rPr>
           <w:i/>
           <w:iCs/>
         </w:rPr>
       </w:pPr>
-      <w:bookmarkStart w:id="25" w:name="_Toc31570643"/>
+      <w:bookmarkStart w:id="25" w:name="_Toc31627732"/>
       <w:r>
         <w:lastRenderedPageBreak/>
         <w:t xml:space="preserve">Figura </w:t>
@@ -12186,7 +12167,7 @@
     <w:p>
       <w:pPr>
         <w:ind w:left="289"/>
-        <w:jc w:val="both"/>
+        <w:jc w:val="center"/>
       </w:pPr>
       <w:r>
         <w:rPr>
@@ -12236,7 +12217,7 @@
       <w:pPr>
         <w:pStyle w:val="Corpodetexto"/>
         <w:spacing w:before="120" w:after="120" w:line="360" w:lineRule="auto"/>
-        <w:jc w:val="left"/>
+        <w:jc w:val="center"/>
         <w:rPr>
           <w:sz w:val="20"/>
           <w:szCs w:val="20"/>
@@ -12819,7 +12800,19 @@
         <w:t xml:space="preserve"> resposta de acordo com um estímulo de entrada ou aprendizado, </w:t>
       </w:r>
       <w:r>
-        <w:t xml:space="preserve">essa capacidade se assemelha ao cérebro humano porque 1- o conhecimento é adquirido e interpretado através de um processo de aprendizagem, 2 – o conhecimento adquirido é armazenado através da força entre neurônios, ou pesos sinápticos (HAYKIN, 2001). </w:t>
+        <w:t>essa capacidade se assemelha ao cérebro humano porque</w:t>
+      </w:r>
+      <w:r>
+        <w:t>, em primeiro lugar</w:t>
+      </w:r>
+      <w:r>
+        <w:t xml:space="preserve"> o conhecimento é adquirido e interpretado através de um processo de aprendizagem, </w:t>
+      </w:r>
+      <w:r>
+        <w:t>e em segundo lugar,</w:t>
+      </w:r>
+      <w:r>
+        <w:t xml:space="preserve"> o conhecimento adquirido é armazenado através da força entre neurônios, ou pesos sinápticos (HAYKIN, 2001). </w:t>
       </w:r>
     </w:p>
     <w:p>
@@ -13210,9 +13203,9 @@
       <w:pPr>
         <w:pStyle w:val="Legenda"/>
         <w:keepNext/>
-        <w:jc w:val="both"/>
-      </w:pPr>
-      <w:bookmarkStart w:id="34" w:name="_Toc31570644"/>
+        <w:jc w:val="center"/>
+      </w:pPr>
+      <w:bookmarkStart w:id="34" w:name="_Toc31627733"/>
       <w:r>
         <w:t xml:space="preserve">Figura </w:t>
       </w:r>
@@ -13242,7 +13235,7 @@
     <w:p>
       <w:pPr>
         <w:ind w:left="289"/>
-        <w:jc w:val="both"/>
+        <w:jc w:val="center"/>
       </w:pPr>
       <w:r>
         <w:rPr>
@@ -13289,7 +13282,7 @@
       <w:pPr>
         <w:pStyle w:val="Corpodetexto"/>
         <w:spacing w:before="120" w:after="120" w:line="360" w:lineRule="auto"/>
-        <w:jc w:val="left"/>
+        <w:jc w:val="center"/>
         <w:rPr>
           <w:sz w:val="20"/>
           <w:szCs w:val="20"/>
@@ -13816,22 +13809,853 @@
     <w:p>
       <w:pPr>
         <w:pStyle w:val="Ttulo2"/>
+      </w:pPr>
+      <w:bookmarkStart w:id="37" w:name="_Toc31483192"/>
+      <w:bookmarkEnd w:id="30"/>
+      <w:bookmarkEnd w:id="31"/>
+      <w:r>
+        <w:t>2.</w:t>
+      </w:r>
+      <w:r>
+        <w:t>5</w:t>
+      </w:r>
+      <w:r>
+        <w:t>.</w:t>
+      </w:r>
+      <w:r>
+        <w:t xml:space="preserve"> </w:t>
+      </w:r>
+      <w:r>
+        <w:t>Banco de Dados NoSQL</w:t>
+      </w:r>
+      <w:bookmarkEnd w:id="37"/>
+    </w:p>
+    <w:p>
+      <w:pPr>
+        <w:pStyle w:val="Corpodetexto"/>
         <w:spacing w:line="360" w:lineRule="auto"/>
-      </w:pPr>
-      <w:bookmarkStart w:id="37" w:name="_Toc31483187"/>
-      <w:r>
+        <w:ind w:left="289" w:firstLine="709"/>
+      </w:pPr>
+      <w:r>
+        <w:t>Os bancos de dados relacionais são predominantes no mercado, mas com o passar dos anos e avanço da tecnologia e a interação humana com os sistemas computadorizados se fez necessário evoluir e agregar outras maneiras de se armazenar os dados, com isso surgiram armazenamento de dados orientados a objetos e XML. O fato é que com o passar dos anos o conceito de um banco de dados genérico de proposito variável multifacetado se torna insustentável (</w:t>
+      </w:r>
+      <w:r>
+        <w:t>NOSQL, 2019</w:t>
+      </w:r>
+      <w:r>
+        <w:t>). Através dessa abertura, o movimento NoSQL começou a tomar força, com a intenção inicial de criar um banco de dados moderno e escalável para aplicações Web (NOSQL, 2019). O termo NoSQL vem do inglês “</w:t>
+      </w:r>
+      <w:r>
+        <w:t>Not Only</w:t>
+      </w:r>
+      <w:r>
+        <w:t xml:space="preserve"> SQL”, em tradução literal, não somente SQL. Podendo ainda ser descrito como “NoACID” (FORBES, 2010).</w:t>
+      </w:r>
+    </w:p>
+    <w:p>
+      <w:pPr>
+        <w:pStyle w:val="Ttulo3"/>
+      </w:pPr>
+      <w:bookmarkStart w:id="38" w:name="_Toc31483193"/>
+      <w:r>
+        <w:lastRenderedPageBreak/>
         <w:t>2.</w:t>
       </w:r>
       <w:r>
         <w:t>5</w:t>
       </w:r>
       <w:r>
+        <w:t>.</w:t>
+      </w:r>
+      <w:r>
+        <w:t>1</w:t>
+      </w:r>
+      <w:r>
+        <w:t>.</w:t>
+      </w:r>
+      <w:r>
+        <w:t xml:space="preserve"> </w:t>
+      </w:r>
+      <w:r>
+        <w:t>JSON</w:t>
+      </w:r>
+      <w:bookmarkEnd w:id="38"/>
+    </w:p>
+    <w:p>
+      <w:pPr>
+        <w:pStyle w:val="Corpodetexto"/>
+        <w:spacing w:line="360" w:lineRule="auto"/>
+        <w:ind w:left="289" w:firstLine="709"/>
+      </w:pPr>
+      <w:r>
+        <w:t xml:space="preserve">JSON é um dado intercambiável de armazenamento leve, é lido naturalmente por humanos e facilmente convertido e interpretado por máquinas (JSON, 2019). Um objeto JSON é comumente formado por um conjunto chave-valor, mas pode possuir um conjunto de chave-valor estruturado numa lista, formando um </w:t>
+      </w:r>
+      <w:r>
+        <w:rPr>
+          <w:i/>
+          <w:iCs/>
+        </w:rPr>
+        <w:t>array</w:t>
+      </w:r>
+      <w:r>
+        <w:t xml:space="preserve">, principal estrutura para armazenar os dados dentro do </w:t>
+      </w:r>
+      <w:r>
+        <w:t>MongoDB</w:t>
+      </w:r>
+      <w:r>
+        <w:t>.</w:t>
+      </w:r>
+      <w:r>
+        <w:t xml:space="preserve"> A figura </w:t>
+      </w:r>
+      <w:r>
+        <w:t>4</w:t>
+      </w:r>
+      <w:r>
+        <w:t xml:space="preserve"> ilustra esse</w:t>
+      </w:r>
+    </w:p>
+    <w:p>
+      <w:pPr>
+        <w:pStyle w:val="Legenda"/>
+        <w:keepNext/>
+        <w:jc w:val="center"/>
+        <w:rPr>
+          <w:sz w:val="24"/>
+          <w:szCs w:val="24"/>
+        </w:rPr>
+      </w:pPr>
+      <w:bookmarkStart w:id="39" w:name="_Toc31627734"/>
+      <w:r>
+        <w:rPr>
+          <w:sz w:val="24"/>
+          <w:szCs w:val="24"/>
+        </w:rPr>
+        <w:t xml:space="preserve">Figura </w:t>
+      </w:r>
+      <w:r>
+        <w:rPr>
+          <w:sz w:val="24"/>
+          <w:szCs w:val="24"/>
+        </w:rPr>
+        <w:fldChar w:fldCharType="begin"/>
+      </w:r>
+      <w:r>
+        <w:rPr>
+          <w:sz w:val="24"/>
+          <w:szCs w:val="24"/>
+        </w:rPr>
+        <w:instrText xml:space="preserve"> SEQ Figura \* ARABIC </w:instrText>
+      </w:r>
+      <w:r>
+        <w:rPr>
+          <w:sz w:val="24"/>
+          <w:szCs w:val="24"/>
+        </w:rPr>
+        <w:fldChar w:fldCharType="separate"/>
+      </w:r>
+      <w:r>
+        <w:rPr>
+          <w:noProof/>
+          <w:sz w:val="24"/>
+          <w:szCs w:val="24"/>
+        </w:rPr>
+        <w:t>4</w:t>
+      </w:r>
+      <w:r>
+        <w:rPr>
+          <w:sz w:val="24"/>
+          <w:szCs w:val="24"/>
+        </w:rPr>
+        <w:fldChar w:fldCharType="end"/>
+      </w:r>
+      <w:r>
+        <w:rPr>
+          <w:sz w:val="24"/>
+          <w:szCs w:val="24"/>
+        </w:rPr>
+        <w:t xml:space="preserve"> - Estrutura básica JSON</w:t>
+      </w:r>
+      <w:bookmarkEnd w:id="39"/>
+    </w:p>
+    <w:p>
+      <w:pPr>
+        <w:pStyle w:val="Corpodetexto"/>
+        <w:spacing w:line="240" w:lineRule="auto"/>
+        <w:ind w:left="289"/>
+        <w:jc w:val="center"/>
+      </w:pPr>
+      <w:r>
+        <w:rPr>
+          <w:noProof/>
+        </w:rPr>
+        <w:drawing>
+          <wp:inline distT="0" distB="0" distL="0" distR="0" wp14:anchorId="534EC67B" wp14:editId="42F941E4">
+            <wp:extent cx="5696745" cy="1076475"/>
+            <wp:effectExtent l="0" t="0" r="0" b="9525"/>
+            <wp:docPr id="11" name="Imagem 11"/>
+            <wp:cNvGraphicFramePr>
+              <a:graphicFrameLocks xmlns:a="http://schemas.openxmlformats.org/drawingml/2006/main" noChangeAspect="1"/>
+            </wp:cNvGraphicFramePr>
+            <a:graphic xmlns:a="http://schemas.openxmlformats.org/drawingml/2006/main">
+              <a:graphicData uri="http://schemas.openxmlformats.org/drawingml/2006/picture">
+                <pic:pic xmlns:pic="http://schemas.openxmlformats.org/drawingml/2006/picture">
+                  <pic:nvPicPr>
+                    <pic:cNvPr id="11" name="JSON Estrutura Básica.png"/>
+                    <pic:cNvPicPr/>
+                  </pic:nvPicPr>
+                  <pic:blipFill>
+                    <a:blip r:embed="rId21"/>
+                    <a:stretch>
+                      <a:fillRect/>
+                    </a:stretch>
+                  </pic:blipFill>
+                  <pic:spPr>
+                    <a:xfrm>
+                      <a:off x="0" y="0"/>
+                      <a:ext cx="5696745" cy="1076475"/>
+                    </a:xfrm>
+                    <a:prstGeom prst="rect">
+                      <a:avLst/>
+                    </a:prstGeom>
+                  </pic:spPr>
+                </pic:pic>
+              </a:graphicData>
+            </a:graphic>
+          </wp:inline>
+        </w:drawing>
+      </w:r>
+      <w:hyperlink r:id="rId22"/>
+    </w:p>
+    <w:p>
+      <w:pPr>
+        <w:pStyle w:val="Corpodetexto"/>
+        <w:spacing w:before="120" w:after="120" w:line="360" w:lineRule="auto"/>
+        <w:jc w:val="center"/>
+        <w:rPr>
+          <w:sz w:val="20"/>
+          <w:szCs w:val="20"/>
+        </w:rPr>
+      </w:pPr>
+      <w:hyperlink r:id="rId23">
+        <w:r>
+          <w:rPr>
+            <w:sz w:val="20"/>
+            <w:szCs w:val="20"/>
+          </w:rPr>
+          <w:t>Fonte: JSON (2019)</w:t>
+        </w:r>
+      </w:hyperlink>
+    </w:p>
+    <w:p>
+      <w:pPr>
+        <w:pStyle w:val="Corpodetexto"/>
+        <w:spacing w:line="360" w:lineRule="auto"/>
+        <w:ind w:left="289" w:firstLine="709"/>
+      </w:pPr>
+      <w:r>
+        <w:t xml:space="preserve">Na </w:t>
+      </w:r>
+      <w:r>
+        <w:t>figura</w:t>
+      </w:r>
+      <w:r>
+        <w:t xml:space="preserve"> </w:t>
+      </w:r>
+      <w:r>
+        <w:t>5</w:t>
+      </w:r>
+      <w:r>
+        <w:t>, consta um exemplo de JSON estruturado num conjunto de chave-valor inserido numa lista contendo outros conjuntos de chave-valor, os textos em azul são as chaves, como “Questão01”, “Questão”, “(A)”, “(B)”, “(C)”, “(D)”, “(E)”, em tom cobre estão os valores das respectivas chaves, importante atentar ao fato de “Questão01” equivale a um novo conjunto de chaves-valor, sendo possível então umas estrutura de estruturas de chave-valor.</w:t>
+      </w:r>
+    </w:p>
+    <w:p>
+      <w:pPr>
+        <w:pStyle w:val="Legenda"/>
+        <w:keepNext/>
+        <w:jc w:val="center"/>
+        <w:rPr>
+          <w:sz w:val="24"/>
+          <w:szCs w:val="24"/>
+        </w:rPr>
+      </w:pPr>
+      <w:bookmarkStart w:id="40" w:name="_Toc31627735"/>
+      <w:r>
+        <w:rPr>
+          <w:sz w:val="24"/>
+          <w:szCs w:val="24"/>
+        </w:rPr>
+        <w:t xml:space="preserve">Figura </w:t>
+      </w:r>
+      <w:r>
+        <w:rPr>
+          <w:sz w:val="24"/>
+          <w:szCs w:val="24"/>
+        </w:rPr>
+        <w:fldChar w:fldCharType="begin"/>
+      </w:r>
+      <w:r>
+        <w:rPr>
+          <w:sz w:val="24"/>
+          <w:szCs w:val="24"/>
+        </w:rPr>
+        <w:instrText xml:space="preserve"> SEQ Figura \* ARABIC </w:instrText>
+      </w:r>
+      <w:r>
+        <w:rPr>
+          <w:sz w:val="24"/>
+          <w:szCs w:val="24"/>
+        </w:rPr>
+        <w:fldChar w:fldCharType="separate"/>
+      </w:r>
+      <w:r>
+        <w:rPr>
+          <w:noProof/>
+          <w:sz w:val="24"/>
+          <w:szCs w:val="24"/>
+        </w:rPr>
+        <w:t>5</w:t>
+      </w:r>
+      <w:r>
+        <w:rPr>
+          <w:sz w:val="24"/>
+          <w:szCs w:val="24"/>
+        </w:rPr>
+        <w:fldChar w:fldCharType="end"/>
+      </w:r>
+      <w:r>
+        <w:rPr>
+          <w:sz w:val="24"/>
+          <w:szCs w:val="24"/>
+        </w:rPr>
+        <w:t xml:space="preserve"> - Exemplo de JSON estruturado</w:t>
+      </w:r>
+      <w:bookmarkEnd w:id="40"/>
+    </w:p>
+    <w:p>
+      <w:pPr>
+        <w:pStyle w:val="Corpodetexto"/>
+        <w:spacing w:line="240" w:lineRule="auto"/>
+        <w:ind w:left="289"/>
+        <w:jc w:val="center"/>
+      </w:pPr>
+      <w:r>
+        <w:rPr>
+          <w:noProof/>
+        </w:rPr>
+        <w:drawing>
+          <wp:inline distT="0" distB="0" distL="0" distR="0" wp14:anchorId="1F6B294E" wp14:editId="660D2200">
+            <wp:extent cx="5295900" cy="3082854"/>
+            <wp:effectExtent l="0" t="0" r="0" b="3810"/>
+            <wp:docPr id="13" name="Imagem 13"/>
+            <wp:cNvGraphicFramePr>
+              <a:graphicFrameLocks xmlns:a="http://schemas.openxmlformats.org/drawingml/2006/main" noChangeAspect="1"/>
+            </wp:cNvGraphicFramePr>
+            <a:graphic xmlns:a="http://schemas.openxmlformats.org/drawingml/2006/main">
+              <a:graphicData uri="http://schemas.openxmlformats.org/drawingml/2006/picture">
+                <pic:pic xmlns:pic="http://schemas.openxmlformats.org/drawingml/2006/picture">
+                  <pic:nvPicPr>
+                    <pic:cNvPr id="13" name="Exemplo JSON Constuido das Provas.png"/>
+                    <pic:cNvPicPr/>
+                  </pic:nvPicPr>
+                  <pic:blipFill>
+                    <a:blip r:embed="rId24"/>
+                    <a:stretch>
+                      <a:fillRect/>
+                    </a:stretch>
+                  </pic:blipFill>
+                  <pic:spPr>
+                    <a:xfrm>
+                      <a:off x="0" y="0"/>
+                      <a:ext cx="5297478" cy="3083773"/>
+                    </a:xfrm>
+                    <a:prstGeom prst="rect">
+                      <a:avLst/>
+                    </a:prstGeom>
+                  </pic:spPr>
+                </pic:pic>
+              </a:graphicData>
+            </a:graphic>
+          </wp:inline>
+        </w:drawing>
+      </w:r>
+    </w:p>
+    <w:p>
+      <w:pPr>
+        <w:pStyle w:val="Corpodetexto"/>
+        <w:spacing w:before="120" w:after="120" w:line="360" w:lineRule="auto"/>
+        <w:jc w:val="center"/>
+        <w:rPr>
+          <w:sz w:val="20"/>
+          <w:szCs w:val="20"/>
+        </w:rPr>
+      </w:pPr>
+      <w:r>
+        <w:rPr>
+          <w:sz w:val="20"/>
+          <w:szCs w:val="20"/>
+        </w:rPr>
+        <w:t>Fonte: Autor (2019)</w:t>
+      </w:r>
+    </w:p>
+    <w:p>
+      <w:pPr>
+        <w:pStyle w:val="Corpodetexto"/>
+        <w:spacing w:line="360" w:lineRule="auto"/>
+        <w:ind w:left="289" w:firstLine="709"/>
+      </w:pPr>
+      <w:r>
+        <w:lastRenderedPageBreak/>
+        <w:t xml:space="preserve">A maior vantagem do JSON em relação aos arquivos XML, é a facilidade de leitura, sendo possível uma leitura fácil por humanos </w:t>
+      </w:r>
+      <w:r>
+        <w:t>e</w:t>
+      </w:r>
+      <w:r>
+        <w:t xml:space="preserve"> </w:t>
+      </w:r>
+      <w:r>
+        <w:t>por</w:t>
+      </w:r>
+      <w:r>
+        <w:t xml:space="preserve"> máquina</w:t>
+      </w:r>
+      <w:r>
+        <w:t>s</w:t>
+      </w:r>
+      <w:r>
+        <w:t xml:space="preserve"> (JSON, 2019)</w:t>
+      </w:r>
+      <w:r>
+        <w:t>.</w:t>
+      </w:r>
+    </w:p>
+    <w:p>
+      <w:pPr>
+        <w:pStyle w:val="Ttulo3"/>
+      </w:pPr>
+      <w:bookmarkStart w:id="41" w:name="_Toc31483194"/>
+      <w:r>
+        <w:t>2.</w:t>
+      </w:r>
+      <w:r>
+        <w:t>5</w:t>
+      </w:r>
+      <w:r>
+        <w:t>.2.</w:t>
+      </w:r>
+      <w:r>
+        <w:t xml:space="preserve"> </w:t>
+      </w:r>
+      <w:r>
+        <w:t>MongoDB</w:t>
+      </w:r>
+      <w:bookmarkEnd w:id="41"/>
+    </w:p>
+    <w:p>
+      <w:pPr>
+        <w:pStyle w:val="Corpodetexto"/>
+        <w:spacing w:line="360" w:lineRule="auto"/>
+        <w:ind w:left="289" w:firstLine="709"/>
+      </w:pPr>
+      <w:r>
+        <w:t xml:space="preserve">O MongoDB é um banco de dados de propósito geral, baseado em documentos, é um banco de dados distribuído, trata-se de um banco de dados para era moderna de soluções em nuvem (MONGODB, 2019). </w:t>
+      </w:r>
+      <w:r>
+        <w:t>Foi desenvolvido em Python e possu</w:t>
+      </w:r>
+      <w:r>
+        <w:t>i</w:t>
+      </w:r>
+      <w:r>
+        <w:t xml:space="preserve"> uma sinergia facilitada com esta linguagem de programação. É amplamente difundido para fins específicos, por possuir um </w:t>
+      </w:r>
+      <w:r>
+        <w:rPr>
+          <w:i/>
+          <w:iCs/>
+        </w:rPr>
+        <w:t>schema</w:t>
+      </w:r>
+      <w:r>
+        <w:t xml:space="preserve"> flexível, pode ser utilizado de maneira ágil no desenvolvimento de data warehouse, por exemplo. O MongoDB possui ainda uma plataforma na nuvem gratuita para estudantes, através de alguns cliques é possível hospedar um cluster com MongoDB configurado (MONGODB CLOUD, </w:t>
+      </w:r>
+      <w:r>
+        <w:t>2019</w:t>
+      </w:r>
+      <w:r>
+        <w:t>).</w:t>
+      </w:r>
+    </w:p>
+    <w:p>
+      <w:pPr>
+        <w:pStyle w:val="Ttulo2"/>
+      </w:pPr>
+      <w:bookmarkStart w:id="42" w:name="_Toc31483195"/>
+      <w:r>
+        <w:t>2.</w:t>
+      </w:r>
+      <w:r>
+        <w:t>6</w:t>
+      </w:r>
+      <w:r>
+        <w:t>.</w:t>
+      </w:r>
+      <w:r>
+        <w:t xml:space="preserve"> </w:t>
+      </w:r>
+      <w:r>
+        <w:t>Ionic e Cordova Framework</w:t>
+      </w:r>
+      <w:bookmarkEnd w:id="42"/>
+    </w:p>
+    <w:p>
+      <w:pPr>
+        <w:pStyle w:val="Corpodetexto"/>
+        <w:spacing w:line="360" w:lineRule="auto"/>
+        <w:ind w:left="289" w:firstLine="709"/>
+      </w:pPr>
+      <w:r>
+        <w:t xml:space="preserve">Assim como a tecnologia evolui em torno das redes de computadores e banco de dados, o mesmo ocorreu com o desenvolvimento de páginas para internet e mais recentemente para dispositivos móveis, uma das tecnologias que tem despontado é uso de </w:t>
+      </w:r>
+      <w:r>
+        <w:t>desenvolvimento hibrido de aplicativos</w:t>
+      </w:r>
+      <w:r>
+        <w:t>, consiste em desenvolvimento de páginas para computador e também para dispositivos móveis como tablets e smartphones, isso é possível através de um compilador que converte ess</w:t>
+      </w:r>
+      <w:r>
+        <w:t>e conjuntos de páginas web em um formato nativo, podendo ser interpretado por sistemas android e iOS</w:t>
+      </w:r>
+      <w:r>
+        <w:t>.</w:t>
+      </w:r>
+    </w:p>
+    <w:p>
+      <w:pPr>
+        <w:pStyle w:val="Corpodetexto"/>
+        <w:spacing w:line="360" w:lineRule="auto"/>
+        <w:ind w:left="289" w:firstLine="709"/>
+      </w:pPr>
+      <w:r>
+        <w:t xml:space="preserve">Ionic Framework é um conjunto de ferramentas open </w:t>
+      </w:r>
+      <w:r>
+        <w:t>source</w:t>
+      </w:r>
+      <w:r>
+        <w:t xml:space="preserve">, criado com o objetivo de desenvolver aplicativos Web e para dispositivos móveis usando tecnologias Web, como HTML, </w:t>
+      </w:r>
+      <w:r>
+        <w:t>JavaScript</w:t>
+      </w:r>
+      <w:r>
+        <w:t xml:space="preserve"> e CSS (IONIC, 2019).</w:t>
+      </w:r>
+    </w:p>
+    <w:p>
+      <w:pPr>
+        <w:pStyle w:val="Corpodetexto"/>
+        <w:spacing w:line="360" w:lineRule="auto"/>
+        <w:ind w:left="289" w:firstLine="709"/>
+      </w:pPr>
+      <w:r>
+        <w:t xml:space="preserve"> O Framework Ionic se mostr</w:t>
+      </w:r>
+      <w:r>
+        <w:t>a</w:t>
+      </w:r>
+      <w:r>
+        <w:t xml:space="preserve"> vantajoso, principalmente pela possibilidade de acesso nativo para Android e iOS através de uma única </w:t>
+      </w:r>
+      <w:r>
+        <w:t>WebV</w:t>
+      </w:r>
+      <w:r>
+        <w:t xml:space="preserve">iew, construída pelo conjunto de ferramentas do Ionic, os aplicativos desenvolvidos usando Ionic são suportados pelo Android, a partir da versão 4.4, e o iOS a partir da versão 10. </w:t>
+      </w:r>
+    </w:p>
+    <w:p>
+      <w:pPr>
+        <w:pStyle w:val="Corpodetexto"/>
+        <w:spacing w:line="360" w:lineRule="auto"/>
+        <w:ind w:left="289" w:firstLine="709"/>
+      </w:pPr>
+      <w:r>
+        <w:t xml:space="preserve"> O Cordova é um framework open </w:t>
+      </w:r>
+      <w:r>
+        <w:t>source</w:t>
+      </w:r>
+      <w:r>
+        <w:t xml:space="preserve">, capaz de converter a </w:t>
+      </w:r>
+      <w:r>
+        <w:t>W</w:t>
+      </w:r>
+      <w:r>
+        <w:t>eb</w:t>
+      </w:r>
+      <w:r>
+        <w:t>V</w:t>
+      </w:r>
+      <w:r>
+        <w:t>iew em uma instalável, tanto para dispositivos Android como sistemas iOS, conforme diagrama mostrad</w:t>
+      </w:r>
+      <w:r>
+        <w:t xml:space="preserve">o na figura </w:t>
+      </w:r>
+      <w:r>
+        <w:t>6</w:t>
+      </w:r>
+      <w:r>
+        <w:t>.</w:t>
+      </w:r>
+    </w:p>
+    <w:p>
+      <w:pPr>
+        <w:pStyle w:val="Legenda"/>
+        <w:keepNext/>
+        <w:jc w:val="center"/>
+      </w:pPr>
+      <w:bookmarkStart w:id="43" w:name="_Toc31627736"/>
+      <w:r>
+        <w:lastRenderedPageBreak/>
+        <w:t xml:space="preserve">Figura </w:t>
+      </w:r>
+      <w:r>
+        <w:fldChar w:fldCharType="begin"/>
+      </w:r>
+      <w:r>
+        <w:instrText xml:space="preserve"> SEQ Figura \* ARABIC </w:instrText>
+      </w:r>
+      <w:r>
+        <w:fldChar w:fldCharType="separate"/>
+      </w:r>
+      <w:r>
+        <w:rPr>
+          <w:noProof/>
+        </w:rPr>
+        <w:t>6</w:t>
+      </w:r>
+      <w:r>
+        <w:fldChar w:fldCharType="end"/>
+      </w:r>
+      <w:r>
+        <w:t xml:space="preserve"> - </w:t>
+      </w:r>
+      <w:r>
+        <w:t>Esquema tático aplicação Cordova</w:t>
+      </w:r>
+      <w:bookmarkEnd w:id="43"/>
+    </w:p>
+    <w:p>
+      <w:pPr>
+        <w:pStyle w:val="Legenda"/>
+        <w:keepNext/>
+        <w:jc w:val="center"/>
+      </w:pPr>
+      <w:r>
+        <w:rPr>
+          <w:noProof/>
+        </w:rPr>
+        <w:drawing>
+          <wp:inline distT="0" distB="0" distL="0" distR="0" wp14:anchorId="6ECB5F3B" wp14:editId="24856FDF">
+            <wp:extent cx="5401524" cy="4273666"/>
+            <wp:effectExtent l="0" t="0" r="8890" b="0"/>
+            <wp:docPr id="14" name="Imagem 14" descr="Uma imagem contendo captura de tela&#10;&#10;Descrição gerada automaticamente"/>
+            <wp:cNvGraphicFramePr>
+              <a:graphicFrameLocks xmlns:a="http://schemas.openxmlformats.org/drawingml/2006/main" noChangeAspect="1"/>
+            </wp:cNvGraphicFramePr>
+            <a:graphic xmlns:a="http://schemas.openxmlformats.org/drawingml/2006/main">
+              <a:graphicData uri="http://schemas.openxmlformats.org/drawingml/2006/picture">
+                <pic:pic xmlns:pic="http://schemas.openxmlformats.org/drawingml/2006/picture">
+                  <pic:nvPicPr>
+                    <pic:cNvPr id="14" name="Aplicação Cordova Adaptado.png"/>
+                    <pic:cNvPicPr/>
+                  </pic:nvPicPr>
+                  <pic:blipFill>
+                    <a:blip r:embed="rId25"/>
+                    <a:stretch>
+                      <a:fillRect/>
+                    </a:stretch>
+                  </pic:blipFill>
+                  <pic:spPr>
+                    <a:xfrm>
+                      <a:off x="0" y="0"/>
+                      <a:ext cx="5401524" cy="4273666"/>
+                    </a:xfrm>
+                    <a:prstGeom prst="rect">
+                      <a:avLst/>
+                    </a:prstGeom>
+                  </pic:spPr>
+                </pic:pic>
+              </a:graphicData>
+            </a:graphic>
+          </wp:inline>
+        </w:drawing>
+      </w:r>
+    </w:p>
+    <w:p>
+      <w:pPr>
+        <w:pStyle w:val="Corpodetexto"/>
+        <w:spacing w:before="120" w:after="120" w:line="360" w:lineRule="auto"/>
+        <w:jc w:val="center"/>
+        <w:rPr>
+          <w:sz w:val="20"/>
+          <w:szCs w:val="20"/>
+        </w:rPr>
+      </w:pPr>
+      <w:r>
+        <w:rPr>
+          <w:sz w:val="20"/>
+          <w:szCs w:val="20"/>
+        </w:rPr>
+        <w:t xml:space="preserve">Fonte: </w:t>
+      </w:r>
+      <w:r>
+        <w:rPr>
+          <w:sz w:val="20"/>
+          <w:szCs w:val="20"/>
+        </w:rPr>
+        <w:t xml:space="preserve">Adaptado Ionic </w:t>
+      </w:r>
+      <w:r>
+        <w:rPr>
+          <w:sz w:val="20"/>
+          <w:szCs w:val="20"/>
+        </w:rPr>
+        <w:t>Fórum</w:t>
+      </w:r>
+      <w:r>
+        <w:rPr>
+          <w:sz w:val="20"/>
+          <w:szCs w:val="20"/>
+        </w:rPr>
+        <w:t xml:space="preserve"> (2019)</w:t>
+      </w:r>
+    </w:p>
+    <w:p>
+      <w:pPr>
+        <w:pStyle w:val="Corpodetexto"/>
+        <w:spacing w:line="360" w:lineRule="auto"/>
+        <w:ind w:left="289" w:firstLine="709"/>
+      </w:pPr>
+      <w:r>
+        <w:t xml:space="preserve">Considerando </w:t>
+      </w:r>
+      <w:r>
+        <w:t xml:space="preserve">a figura </w:t>
+      </w:r>
+      <w:r>
+        <w:t>6</w:t>
+      </w:r>
+      <w:r>
+        <w:t xml:space="preserve">, </w:t>
+      </w:r>
+      <w:r>
+        <w:t>mostrad</w:t>
+      </w:r>
+      <w:r>
+        <w:t>a</w:t>
+      </w:r>
+      <w:r>
+        <w:t xml:space="preserve"> acima, existem dois grandes grupos </w:t>
+      </w:r>
+      <w:r>
+        <w:t xml:space="preserve">Aplicação </w:t>
+      </w:r>
+      <w:r>
+        <w:t>Cordova</w:t>
+      </w:r>
+      <w:r>
+        <w:t xml:space="preserve"> </w:t>
+      </w:r>
+      <w:r>
+        <w:t>e Mobile OS. Considerando o grupo alaranjado definido como</w:t>
+      </w:r>
+      <w:r>
+        <w:t xml:space="preserve"> Aplicação</w:t>
+      </w:r>
+      <w:r>
+        <w:t xml:space="preserve"> Cordova, temos três grupos menores definidos como:</w:t>
+      </w:r>
+    </w:p>
+    <w:p>
+      <w:pPr>
+        <w:pStyle w:val="Corpodetexto"/>
+        <w:spacing w:line="360" w:lineRule="auto"/>
+        <w:ind w:left="289" w:firstLine="709"/>
+      </w:pPr>
+      <w:r>
+        <w:t>Web App: consiste no conjunto Web da aplicação, composto por frameworks, linguagens, configurações e estruturas referentes a uma página de site. Aqui temos um site coeso.</w:t>
+      </w:r>
+    </w:p>
+    <w:p>
+      <w:pPr>
+        <w:pStyle w:val="Corpodetexto"/>
+        <w:spacing w:line="360" w:lineRule="auto"/>
+        <w:ind w:left="289" w:firstLine="709"/>
+      </w:pPr>
+      <w:r>
+        <w:t xml:space="preserve">Cordova Plugins: consiste na caixa de ferramentas do Cordova, é a camada intermediária entre a </w:t>
+      </w:r>
+      <w:r>
+        <w:t>W</w:t>
+      </w:r>
+      <w:r>
+        <w:t>eb</w:t>
+      </w:r>
+      <w:r>
+        <w:t>V</w:t>
+      </w:r>
+      <w:r>
+        <w:t>iew e o conjunto de acessórios do celular, tanto de hardware como acelerômetro, câmera, armazenamento, quanto de software como contatos, outros aplicativos.</w:t>
+      </w:r>
+      <w:r>
+        <w:t xml:space="preserve"> </w:t>
+      </w:r>
+      <w:r>
+        <w:t xml:space="preserve">Mecanismo de Renderização </w:t>
+      </w:r>
+      <w:r>
+        <w:t>HTML: intersecção entre o sistema operacional do dispositivo móvel, APIs HTML e APIs Cordova.</w:t>
+      </w:r>
+    </w:p>
+    <w:p>
+      <w:pPr>
+        <w:pStyle w:val="Corpodetexto"/>
+        <w:spacing w:line="360" w:lineRule="auto"/>
+        <w:ind w:left="289" w:firstLine="709"/>
+      </w:pPr>
+      <w:r>
+        <w:t>SO (sistema operacional) do dispositivo móvel</w:t>
+      </w:r>
+      <w:r>
+        <w:t>, em destaque pelo grupo azul, representa o sistema operacional do dispositivo móvel, é o gerenciador de hardware e software do celular.</w:t>
+      </w:r>
+    </w:p>
+    <w:p>
+      <w:pPr>
+        <w:pStyle w:val="Ttulo2"/>
+        <w:spacing w:line="360" w:lineRule="auto"/>
+      </w:pPr>
+      <w:bookmarkStart w:id="44" w:name="_Toc31483187"/>
+      <w:r>
+        <w:lastRenderedPageBreak/>
+        <w:t>2.</w:t>
+      </w:r>
+      <w:r>
+        <w:t>7</w:t>
+      </w:r>
+      <w:r>
         <w:t xml:space="preserve">. </w:t>
       </w:r>
       <w:r>
         <w:t>Tecnologias Semelhantes</w:t>
       </w:r>
-      <w:bookmarkEnd w:id="37"/>
+      <w:bookmarkEnd w:id="44"/>
     </w:p>
     <w:p>
       <w:pPr>
@@ -13840,98 +14664,19 @@
         <w:jc w:val="both"/>
       </w:pPr>
       <w:r>
-        <w:t xml:space="preserve">O principal objetivo desse projeto de graduação foi permitir que pessoas </w:t>
-      </w:r>
-      <w:r>
-        <w:t>possam concentrar</w:t>
-      </w:r>
-      <w:r>
-        <w:t xml:space="preserve"> seus </w:t>
-      </w:r>
-      <w:r>
-        <w:t>estud</w:t>
-      </w:r>
-      <w:r>
-        <w:t>os</w:t>
-      </w:r>
-      <w:r>
-        <w:t xml:space="preserve"> para o vestibular</w:t>
-      </w:r>
-      <w:r>
-        <w:t xml:space="preserve"> de maneira mais f</w:t>
-      </w:r>
-      <w:r>
-        <w:t>á</w:t>
-      </w:r>
-      <w:r>
-        <w:t>cil</w:t>
-      </w:r>
-      <w:r>
-        <w:t xml:space="preserve">, </w:t>
-      </w:r>
-      <w:r>
-        <w:t>independentemente</w:t>
-      </w:r>
-      <w:r>
-        <w:t xml:space="preserve"> do local em que estejam, para isso </w:t>
-      </w:r>
-      <w:r>
-        <w:t xml:space="preserve">a alimentação de um banco de dados </w:t>
-      </w:r>
-      <w:r>
-        <w:t xml:space="preserve">se fez necessário, permitindo a mobilidade e agilidade nos estudos. Existiram </w:t>
-      </w:r>
-      <w:r>
-        <w:t>aplicativos</w:t>
-      </w:r>
-      <w:r>
-        <w:t xml:space="preserve"> que foram usados como referências para o desenvolvimento d</w:t>
-      </w:r>
-      <w:r>
-        <w:t>o</w:t>
-      </w:r>
-      <w:r>
-        <w:t xml:space="preserve"> projeto</w:t>
-      </w:r>
-      <w:r>
-        <w:t>, ambos fazem uso de bancos de dados de questões e são maneiras de transparecer esses bancos de questões</w:t>
-      </w:r>
-      <w:r>
-        <w:t>.</w:t>
-      </w:r>
-      <w:r>
-        <w:t xml:space="preserve"> D</w:t>
-      </w:r>
-      <w:r>
-        <w:t xml:space="preserve">urante a </w:t>
-      </w:r>
-      <w:r>
-        <w:t xml:space="preserve">pesquisa desse projeto, </w:t>
-      </w:r>
-      <w:r>
-        <w:t>foram encontrados</w:t>
-      </w:r>
-      <w:r>
-        <w:t xml:space="preserve"> alguns exemplos e banco de questões disponibilizados através de uma plataforma com custo mensal.</w:t>
-      </w:r>
-      <w:r>
-        <w:t xml:space="preserve"> A seguir, uma breve descrição das tecnologias semelhantes.</w:t>
+        <w:t>O principal objetivo desse projeto de graduação foi permitir que pessoas possam concentrar seus estudos para o vestibular de maneira mais fácil, independentemente do local em que estejam, para isso a alimentação de um banco de dados se fez necessário, permitindo a mobilidade e agilidade nos estudos. Existiram aplicativos que foram usados como referências para o desenvolvimento do projeto, ambos fazem uso de bancos de dados de questões e são maneiras de transparecer esses bancos de questões. Durante a pesquisa desse projeto, foram encontrados alguns exemplos e banco de questões disponibilizados através de uma plataforma com custo mensal. A seguir, uma breve descrição das tecnologias semelhantes.</w:t>
       </w:r>
     </w:p>
     <w:p>
       <w:pPr>
         <w:pStyle w:val="Ttulo3"/>
       </w:pPr>
-      <w:bookmarkStart w:id="38" w:name="_Toc31483188"/>
-      <w:r>
-        <w:lastRenderedPageBreak/>
+      <w:bookmarkStart w:id="45" w:name="_Toc31483188"/>
+      <w:r>
         <w:t>2.</w:t>
       </w:r>
       <w:r>
-        <w:t>5</w:t>
-      </w:r>
-      <w:r>
-        <w:t>.1.</w:t>
+        <w:t>7.1.</w:t>
       </w:r>
       <w:r>
         <w:t xml:space="preserve"> </w:t>
@@ -13939,7 +14684,7 @@
       <w:r>
         <w:t>Super Professor – Banco de Questões</w:t>
       </w:r>
-      <w:bookmarkEnd w:id="38"/>
+      <w:bookmarkEnd w:id="45"/>
     </w:p>
     <w:p>
       <w:pPr>
@@ -13948,31 +14693,7 @@
         <w:jc w:val="both"/>
       </w:pPr>
       <w:r>
-        <w:t>Super Professor é uma plataforma Web que disponibiliza mais de 150 mil questões de diferentes assuntos, cerca de 5 mil questões preparatórias para o ENEM</w:t>
-      </w:r>
-      <w:r>
-        <w:t xml:space="preserve"> </w:t>
-      </w:r>
-      <w:r>
-        <w:t xml:space="preserve">(SPRWEB, </w:t>
-      </w:r>
-      <w:r>
-        <w:t>2019</w:t>
-      </w:r>
-      <w:r>
-        <w:t>), a plataforma disponibiliza</w:t>
-      </w:r>
-      <w:r>
-        <w:t xml:space="preserve"> ainda</w:t>
-      </w:r>
-      <w:r>
-        <w:t xml:space="preserve"> </w:t>
-      </w:r>
-      <w:r>
-        <w:t xml:space="preserve">dois </w:t>
-      </w:r>
-      <w:r>
-        <w:t xml:space="preserve">planos de consumo, são eles: </w:t>
+        <w:t xml:space="preserve">Super Professor é uma plataforma Web que disponibiliza mais de 150 mil questões de diferentes assuntos, cerca de 5 mil questões preparatórias para o ENEM (SPRWEB, 2019), a plataforma disponibiliza ainda dois planos de consumo, são eles: </w:t>
       </w:r>
     </w:p>
     <w:p>
@@ -13986,13 +14707,7 @@
         <w:jc w:val="both"/>
       </w:pPr>
       <w:r>
-        <w:t xml:space="preserve">Plano Escola: disponibiliza para todos os professores, número de usuários ilimitados e acessos simultâneos ilimitados, da escola a ferramenta para elaboração de avaliações de maneira mais rápida e com mais qualidade. Além disso, este plano concede acesso por IP </w:t>
-      </w:r>
-      <w:r>
-        <w:t>específico</w:t>
-      </w:r>
-      <w:r>
-        <w:t xml:space="preserve"> além de espaço em disco para armazenamento de arquivos (provas) gerados. O custo é preço é obtido sob consulta.</w:t>
+        <w:t>Plano Escola: disponibiliza para todos os professores, número de usuários ilimitados e acessos simultâneos ilimitados, da escola a ferramenta para elaboração de avaliações de maneira mais rápida e com mais qualidade. Além disso, este plano concede acesso por IP específico além de espaço em disco para armazenamento de arquivos (provas) gerados. O custo é preço é obtido sob consulta.</w:t>
       </w:r>
     </w:p>
     <w:p>
@@ -14006,16 +14721,7 @@
         <w:jc w:val="both"/>
       </w:pPr>
       <w:r>
-        <w:t xml:space="preserve">Plano Professor: disponibiliza apenas um acesso, não é permitido acesso simultâneo, e </w:t>
-      </w:r>
-      <w:r>
-        <w:t>contém</w:t>
-      </w:r>
-      <w:r>
-        <w:t xml:space="preserve"> apenas 250mb para armazenamento de arquivos. Os custos variam de R$127,00 até R$836,00</w:t>
-      </w:r>
-      <w:r>
-        <w:t>.</w:t>
+        <w:t>Plano Professor: disponibiliza apenas um acesso, não é permitido acesso simultâneo, e contém apenas 250mb para armazenamento de arquivos. Os custos variam de R$127,00 até R$836,00.</w:t>
       </w:r>
     </w:p>
     <w:p>
@@ -14032,10 +14738,11 @@
       <w:pPr>
         <w:pStyle w:val="Legenda"/>
         <w:keepNext/>
-        <w:jc w:val="both"/>
-      </w:pPr>
-      <w:bookmarkStart w:id="39" w:name="_Toc31570645"/>
-      <w:r>
+        <w:jc w:val="center"/>
+      </w:pPr>
+      <w:bookmarkStart w:id="46" w:name="_Toc31627737"/>
+      <w:r>
+        <w:lastRenderedPageBreak/>
         <w:t xml:space="preserve">Figura </w:t>
       </w:r>
       <w:r>
@@ -14051,7 +14758,7 @@
         <w:rPr>
           <w:noProof/>
         </w:rPr>
-        <w:t>4</w:t>
+        <w:t>7</w:t>
       </w:r>
       <w:r>
         <w:fldChar w:fldCharType="end"/>
@@ -14059,20 +14766,20 @@
       <w:r>
         <w:t xml:space="preserve"> - Exemplo de Prova Gerada pelo Super Professor</w:t>
       </w:r>
-      <w:bookmarkEnd w:id="39"/>
+      <w:bookmarkEnd w:id="46"/>
     </w:p>
     <w:p>
       <w:pPr>
         <w:spacing w:line="360" w:lineRule="auto"/>
         <w:ind w:left="289" w:firstLine="709"/>
-        <w:jc w:val="both"/>
+        <w:jc w:val="center"/>
       </w:pPr>
       <w:r>
         <w:rPr>
           <w:noProof/>
         </w:rPr>
         <w:drawing>
-          <wp:inline distT="0" distB="0" distL="0" distR="0" wp14:anchorId="13AF5777" wp14:editId="6A7E1D13">
+          <wp:inline distT="0" distB="0" distL="0" distR="0" wp14:anchorId="7FCB4802" wp14:editId="34966F4F">
             <wp:extent cx="2953580" cy="3497283"/>
             <wp:effectExtent l="0" t="0" r="0" b="8255"/>
             <wp:docPr id="15" name="Imagem 15" descr="Uma imagem contendo texto, livro&#10;&#10;Descrição gerada automaticamente"/>
@@ -14087,7 +14794,7 @@
                     <pic:cNvPicPr/>
                   </pic:nvPicPr>
                   <pic:blipFill>
-                    <a:blip r:embed="rId21"/>
+                    <a:blip r:embed="rId26"/>
                     <a:stretch>
                       <a:fillRect/>
                     </a:stretch>
@@ -14112,7 +14819,7 @@
       <w:pPr>
         <w:pStyle w:val="Corpodetexto"/>
         <w:spacing w:before="120" w:after="120" w:line="360" w:lineRule="auto"/>
-        <w:jc w:val="left"/>
+        <w:jc w:val="center"/>
         <w:rPr>
           <w:sz w:val="20"/>
           <w:szCs w:val="20"/>
@@ -14164,35 +14871,18 @@
         <w:t xml:space="preserve">Na figura </w:t>
       </w:r>
       <w:r>
-        <w:t>4</w:t>
-      </w:r>
-      <w:r>
-        <w:t xml:space="preserve"> é possível ver uma prova gerada pela plataforma Super Professor, são questões extraídas de vestibulares como UFMG, ITA, FUVEST etc. As questões contêm o </w:t>
-      </w:r>
-      <w:r>
-        <w:lastRenderedPageBreak/>
-        <w:t>ano em que estiveram nos vestibulares, além de possuir figuras, textos e fontes</w:t>
-      </w:r>
-      <w:r>
-        <w:t xml:space="preserve"> </w:t>
-      </w:r>
-      <w:r>
-        <w:t>(</w:t>
+        <w:t>7</w:t>
+      </w:r>
+      <w:bookmarkStart w:id="47" w:name="_GoBack"/>
+      <w:bookmarkEnd w:id="47"/>
+      <w:r>
+        <w:t xml:space="preserve"> é possível ver uma prova gerada pela plataforma Super Professor, são questões extraídas de vestibulares como UFMG, ITA, FUVEST etc. As questões contêm o ano em que estiveram nos vestibulares, além de possuir figuras, textos e fontes (</w:t>
       </w:r>
       <w:r>
         <w:t>SPRWEB</w:t>
       </w:r>
       <w:r>
-        <w:t>, 2019)</w:t>
-      </w:r>
-      <w:r>
-        <w:t xml:space="preserve">. A tabela </w:t>
-      </w:r>
-      <w:r>
-        <w:t xml:space="preserve">1 </w:t>
-      </w:r>
-      <w:r>
-        <w:t>descreve um balanço entre as vantagens e desvantagens da plataforma Super Professor.</w:t>
+        <w:t>, 2019). A tabela 1 descreve um balanço entre as vantagens e desvantagens da plataforma Super Professor.</w:t>
       </w:r>
     </w:p>
     <w:p>
@@ -14200,7 +14890,7 @@
         <w:pStyle w:val="Legenda"/>
         <w:keepNext/>
       </w:pPr>
-      <w:bookmarkStart w:id="40" w:name="_Toc31480084"/>
+      <w:bookmarkStart w:id="48" w:name="_Toc31480084"/>
       <w:r>
         <w:t xml:space="preserve">Tabela </w:t>
       </w:r>
@@ -14223,21 +14913,9 @@
         <w:fldChar w:fldCharType="end"/>
       </w:r>
       <w:r>
-        <w:t xml:space="preserve"> - Va</w:t>
-      </w:r>
-      <w:r>
-        <w:t>n</w:t>
-      </w:r>
-      <w:r>
-        <w:t xml:space="preserve">tagens e Desvantagens </w:t>
-      </w:r>
-      <w:r>
-        <w:t xml:space="preserve">- </w:t>
-      </w:r>
-      <w:r>
-        <w:t>Super Professor</w:t>
-      </w:r>
-      <w:bookmarkEnd w:id="40"/>
+        <w:t xml:space="preserve"> - Vantagens e Desvantagens - Super Professor</w:t>
+      </w:r>
+      <w:bookmarkEnd w:id="48"/>
     </w:p>
     <w:tbl>
       <w:tblPr>
@@ -14470,21 +15148,13 @@
       <w:pPr>
         <w:pStyle w:val="Ttulo3"/>
       </w:pPr>
-      <w:bookmarkStart w:id="41" w:name="_Toc31483189"/>
-      <w:r>
+      <w:bookmarkStart w:id="49" w:name="_Toc31483189"/>
+      <w:r>
+        <w:lastRenderedPageBreak/>
         <w:t>2.</w:t>
       </w:r>
       <w:r>
-        <w:t>5</w:t>
-      </w:r>
-      <w:r>
-        <w:t>.</w:t>
-      </w:r>
-      <w:r>
-        <w:t>2</w:t>
-      </w:r>
-      <w:r>
-        <w:t>.</w:t>
+        <w:t>7.2.</w:t>
       </w:r>
       <w:r>
         <w:t xml:space="preserve"> </w:t>
@@ -14492,7 +15162,7 @@
       <w:r>
         <w:t>Só Exercícios -Banco de Questões</w:t>
       </w:r>
-      <w:bookmarkEnd w:id="41"/>
+      <w:bookmarkEnd w:id="49"/>
     </w:p>
     <w:p>
       <w:pPr>
@@ -14501,28 +15171,7 @@
         <w:jc w:val="both"/>
       </w:pPr>
       <w:r>
-        <w:t xml:space="preserve">De semelhante modo, Só Exercícios é um banco de questões que contém cerca de 14 mil questões, oferece simulados dinâmicos, com questões aleatórias extraídas de provas anteriores do vestibular em foco; busca de questões, permitindo pesquisa por vestibular, ano, disciplinas e assuntos específicos; estatísticas de desempenho, através de gráficos e relatórios; módulos de estudo, através de algoritmos e frequência analisa quais assuntos foram foco nas </w:t>
-      </w:r>
-      <w:r>
-        <w:t>últimas</w:t>
-      </w:r>
-      <w:r>
-        <w:t xml:space="preserve"> edições de determinado vestibular (SOEXERCICIOS, </w:t>
-      </w:r>
-      <w:r>
-        <w:t>2019</w:t>
-      </w:r>
-      <w:r>
-        <w:t>).</w:t>
-      </w:r>
-      <w:r>
-        <w:t xml:space="preserve"> A tabela</w:t>
-      </w:r>
-      <w:r>
-        <w:t xml:space="preserve"> 2</w:t>
-      </w:r>
-      <w:r>
-        <w:t xml:space="preserve"> descreve as principais vantagens e desvantagens desse banco de questões.</w:t>
+        <w:t>De semelhante modo, Só Exercícios é um banco de questões que contém cerca de 14 mil questões, oferece simulados dinâmicos, com questões aleatórias extraídas de provas anteriores do vestibular em foco; busca de questões, permitindo pesquisa por vestibular, ano, disciplinas e assuntos específicos; estatísticas de desempenho, através de gráficos e relatórios; módulos de estudo, através de algoritmos e frequência analisa quais assuntos foram foco nas últimas edições de determinado vestibular (SOEXERCICIOS, 2019). A tabela 2 descreve as principais vantagens e desvantagens desse banco de questões.</w:t>
       </w:r>
     </w:p>
     <w:p>
@@ -14530,7 +15179,7 @@
         <w:pStyle w:val="Legenda"/>
         <w:keepNext/>
       </w:pPr>
-      <w:bookmarkStart w:id="42" w:name="_Toc31480085"/>
+      <w:bookmarkStart w:id="50" w:name="_Toc31480085"/>
       <w:r>
         <w:t xml:space="preserve">Tabela </w:t>
       </w:r>
@@ -14555,7 +15204,7 @@
       <w:r>
         <w:t xml:space="preserve"> - Vantagens e Desvantagens – Só Exercícios</w:t>
       </w:r>
-      <w:bookmarkEnd w:id="42"/>
+      <w:bookmarkEnd w:id="50"/>
     </w:p>
     <w:tbl>
       <w:tblPr>
@@ -14734,36 +15383,20 @@
       <w:pPr>
         <w:pStyle w:val="Ttulo3"/>
       </w:pPr>
-      <w:bookmarkStart w:id="43" w:name="_Toc31483190"/>
-      <w:r>
-        <w:lastRenderedPageBreak/>
+      <w:bookmarkStart w:id="51" w:name="_Toc31483190"/>
+      <w:r>
         <w:t>2.</w:t>
       </w:r>
       <w:r>
-        <w:t>5</w:t>
-      </w:r>
-      <w:r>
-        <w:t>.</w:t>
-      </w:r>
-      <w:r>
-        <w:t>3</w:t>
-      </w:r>
-      <w:r>
-        <w:t>.</w:t>
+        <w:t>7.3.</w:t>
       </w:r>
       <w:r>
         <w:t xml:space="preserve"> </w:t>
       </w:r>
       <w:r>
-        <w:t xml:space="preserve">Aplicativo </w:t>
-      </w:r>
-      <w:r>
-        <w:t>Perguntados</w:t>
-      </w:r>
-      <w:r>
-        <w:t xml:space="preserve"> 1 e 2</w:t>
-      </w:r>
-      <w:bookmarkEnd w:id="43"/>
+        <w:t>Aplicativo Perguntados 1 e 2</w:t>
+      </w:r>
+      <w:bookmarkEnd w:id="51"/>
     </w:p>
     <w:p>
       <w:pPr>
@@ -14772,10 +15405,7 @@
         <w:jc w:val="both"/>
       </w:pPr>
       <w:r>
-        <w:t xml:space="preserve">Perguntados é um jogo para dispositivos móveis, lançado em outubro de 2013, foi desenvolvido pela Etermax, está disponível para Android, iOS e Aplicação para Facebook (PERGUNTADOS, 2019). O objetivo do jogo é conquistar seis personagens da roleta, esses personagens representam categorias das perguntas, são elas: artes, ciências, esportes, entretenimento, geografia e história. O primeiro que conquistar os </w:t>
-      </w:r>
-      <w:r>
-        <w:t>6 personagens ganha a partida, cada partida possui até 25 rodadas (PERGUNTADOS, 2019).</w:t>
+        <w:t>Perguntados é um jogo para dispositivos móveis, lançado em outubro de 2013, foi desenvolvido pela Etermax, está disponível para Android, iOS e Aplicação para Facebook (PERGUNTADOS, 2019). O objetivo do jogo é conquistar seis personagens da roleta, esses personagens representam categorias das perguntas, são elas: artes, ciências, esportes, entretenimento, geografia e história. O primeiro que conquistar os 6 personagens ganha a partida, cada partida possui até 25 rodadas (PERGUNTADOS, 2019).</w:t>
       </w:r>
     </w:p>
     <w:p>
@@ -14785,19 +15415,11 @@
         <w:jc w:val="both"/>
       </w:pPr>
       <w:r>
-        <w:t>Esse aplicativo serviu como uma referência de interface e descontração, um aplicativo que remete a estudos dificilmente cai no gosto das pessoas, mas esse aplicativo se tornou bem popular ao longo dos anos, Perguntados 1 já passou da casa dos 100.000.000 de downloads, enquanto Perguntados 2 possui mais de 10.000.000 de downloads (PLAY STORE, 2019). Além disso, a interface amigável e descontraída com certeza aperfeiçoou a experiencia do cliente, e serviu de inspiração para o desenvolvimento desse projeto.</w:t>
-      </w:r>
-      <w:r>
-        <w:t xml:space="preserve"> A tabela </w:t>
-      </w:r>
-      <w:r>
-        <w:t>3</w:t>
-      </w:r>
-      <w:r>
-        <w:t xml:space="preserve"> </w:t>
-      </w:r>
-      <w:r>
-        <w:t>trata sobre as vantagens e desvantagens do aplicativo Perguntados.</w:t>
+        <w:t xml:space="preserve">Esse aplicativo serviu como uma referência de interface e descontração, um aplicativo que remete a estudos dificilmente cai no gosto das pessoas, mas esse aplicativo se tornou bem popular ao longo dos anos, Perguntados 1 já passou da casa dos 100.000.000 de downloads, enquanto Perguntados 2 possui mais de 10.000.000 de downloads (PLAY STORE, 2019). Além disso, a interface amigável e descontraída com certeza aperfeiçoou a </w:t>
+      </w:r>
+      <w:r>
+        <w:lastRenderedPageBreak/>
+        <w:t>experiencia do cliente, e serviu de inspiração para o desenvolvimento desse projeto. A tabela 3 trata sobre as vantagens e desvantagens do aplicativo Perguntados.</w:t>
       </w:r>
     </w:p>
     <w:p>
@@ -14805,7 +15427,7 @@
         <w:pStyle w:val="Legenda"/>
         <w:keepNext/>
       </w:pPr>
-      <w:bookmarkStart w:id="44" w:name="_Toc31480086"/>
+      <w:bookmarkStart w:id="52" w:name="_Toc31480086"/>
       <w:r>
         <w:t xml:space="preserve">Tabela </w:t>
       </w:r>
@@ -14836,7 +15458,7 @@
         </w:rPr>
         <w:t xml:space="preserve"> Perguntados</w:t>
       </w:r>
-      <w:bookmarkEnd w:id="44"/>
+      <w:bookmarkEnd w:id="52"/>
     </w:p>
     <w:tbl>
       <w:tblPr>
@@ -14963,21 +15585,12 @@
       <w:pPr>
         <w:pStyle w:val="Ttulo3"/>
       </w:pPr>
-      <w:bookmarkStart w:id="45" w:name="_Toc31483191"/>
+      <w:bookmarkStart w:id="53" w:name="_Toc31483191"/>
       <w:r>
         <w:t>2.</w:t>
       </w:r>
       <w:r>
-        <w:t>5</w:t>
-      </w:r>
-      <w:r>
-        <w:t>.</w:t>
-      </w:r>
-      <w:r>
-        <w:t>4</w:t>
-      </w:r>
-      <w:r>
-        <w:t>.</w:t>
+        <w:t>7.4.</w:t>
       </w:r>
       <w:r>
         <w:t xml:space="preserve"> </w:t>
@@ -14985,7 +15598,7 @@
       <w:r>
         <w:t>Simulado Detran-SP</w:t>
       </w:r>
-      <w:bookmarkEnd w:id="45"/>
+      <w:bookmarkEnd w:id="53"/>
       <w:r>
         <w:tab/>
       </w:r>
@@ -14997,10 +15610,7 @@
         <w:jc w:val="both"/>
       </w:pPr>
       <w:r>
-        <w:t>O Simulado do Detran-SP, foi uma inspiração funcional do projeto, desenvolvido com um propósito específico, auxiliar estudantes do curso teórico em busca de sua CNH. O curso teórico obrigatório para se obter a CNH é composto por 45 horas de aula, em seguida o estudante deve aguardar duas semanas até realizar a prova teórica oficial, nesse período o aluno é encorajado a continuar estudando em casa</w:t>
-      </w:r>
-      <w:r>
-        <w:t xml:space="preserve"> e esse aplicativo de auxiliado muitas pessoas, o aplicativo já conta com mais de um milhão de downloads (PLAY STORE, 2019). </w:t>
+        <w:t xml:space="preserve">O Simulado do Detran-SP, foi uma inspiração funcional do projeto, desenvolvido com um propósito específico, auxiliar estudantes do curso teórico em busca de sua CNH. O curso teórico obrigatório para se obter a CNH é composto por 45 horas de aula, em seguida o estudante deve aguardar duas semanas até realizar a prova teórica oficial, nesse período o aluno é encorajado a continuar estudando em casa e esse aplicativo de auxiliado muitas pessoas, o aplicativo já conta com mais de um milhão de downloads (PLAY STORE, 2019). </w:t>
       </w:r>
     </w:p>
     <w:p>
@@ -15010,29 +15620,7 @@
         <w:jc w:val="both"/>
       </w:pPr>
       <w:r>
-        <w:t xml:space="preserve">A prova teórica do Detran é composta por 30 questões de múltipla escolha que devem ser respondidas em 40 minutos. O banco de dados do Detran, possui cerca de 600 questões de acesso </w:t>
-      </w:r>
-      <w:r>
-        <w:t>público</w:t>
-      </w:r>
-      <w:r>
-        <w:t xml:space="preserve"> e transparente a todas as pessoas que se interessarem, semelhante ao caso da FATEC, que também disponibiliza vestibulares anteriores junto com os respectivos </w:t>
-      </w:r>
-      <w:r>
-        <w:lastRenderedPageBreak/>
-        <w:t>gabaritos</w:t>
-      </w:r>
-      <w:r>
-        <w:t>, porém, apenas através de arquivos PDF, não existe um banco de dados espec</w:t>
-      </w:r>
-      <w:r>
-        <w:t>í</w:t>
-      </w:r>
-      <w:r>
-        <w:t>fico com uma API aberta</w:t>
-      </w:r>
-      <w:r>
-        <w:t>.</w:t>
+        <w:t>A prova teórica do Detran é composta por 30 questões de múltipla escolha que devem ser respondidas em 40 minutos. O banco de dados do Detran, possui cerca de 600 questões de acesso público e transparente a todas as pessoas que se interessarem, semelhante ao caso da FATEC, que também disponibiliza vestibulares anteriores junto com os respectivos gabaritos, porém, apenas através de arquivos PDF, não existe um banco de dados específico com uma API aberta.</w:t>
       </w:r>
     </w:p>
     <w:p>
@@ -15042,22 +15630,7 @@
         <w:jc w:val="both"/>
       </w:pPr>
       <w:r>
-        <w:t xml:space="preserve">O aplicativo Simulado do Detran-SP serviu principalmente como referência de proposito, cumprindo o papel de auxiliar pessoas interessadas em aprender mais e se acostumar com o modelo do exame teórico. </w:t>
-      </w:r>
-      <w:r>
-        <w:t xml:space="preserve">A tabela </w:t>
-      </w:r>
-      <w:r>
-        <w:t>4</w:t>
-      </w:r>
-      <w:r>
-        <w:t xml:space="preserve"> trata sobre as vantagens e </w:t>
-      </w:r>
-      <w:r>
-        <w:t>desvantagens</w:t>
-      </w:r>
-      <w:r>
-        <w:t xml:space="preserve"> do aplicativo, para dispositivos móveis, Simulado Detran-SP.</w:t>
+        <w:t>O aplicativo Simulado do Detran-SP serviu principalmente como referência de proposito, cumprindo o papel de auxiliar pessoas interessadas em aprender mais e se acostumar com o modelo do exame teórico. A tabela 4 trata sobre as vantagens e desvantagens do aplicativo, para dispositivos móveis, Simulado Detran-SP.</w:t>
       </w:r>
     </w:p>
     <w:p>
@@ -15065,7 +15638,7 @@
         <w:pStyle w:val="Legenda"/>
         <w:keepNext/>
       </w:pPr>
-      <w:bookmarkStart w:id="46" w:name="_Toc31480087"/>
+      <w:bookmarkStart w:id="54" w:name="_Toc31480087"/>
       <w:r>
         <w:t xml:space="preserve">Tabela </w:t>
       </w:r>
@@ -15090,7 +15663,7 @@
       <w:r>
         <w:t xml:space="preserve"> - Vantagens e Desvantagens - Aplicativo Detran-SP</w:t>
       </w:r>
-      <w:bookmarkEnd w:id="46"/>
+      <w:bookmarkEnd w:id="54"/>
     </w:p>
     <w:tbl>
       <w:tblPr>
@@ -15179,10 +15752,7 @@
           </w:tcPr>
           <w:p>
             <w:r>
-              <w:t xml:space="preserve">Tem auxiliado estudantes </w:t>
-            </w:r>
-            <w:r>
-              <w:t>no processo de emissão de Carteira Nacional de Habilitação.</w:t>
+              <w:t>Tem auxiliado estudantes no processo de emissão de Carteira Nacional de Habilitação.</w:t>
             </w:r>
           </w:p>
         </w:tc>
@@ -15221,838 +15791,16 @@
         <w:pStyle w:val="Corpodetexto"/>
         <w:spacing w:before="120" w:after="120" w:line="360" w:lineRule="auto"/>
         <w:jc w:val="left"/>
+      </w:pPr>
+      <w:r>
         <w:rPr>
           <w:sz w:val="20"/>
           <w:szCs w:val="20"/>
         </w:rPr>
-      </w:pPr>
-      <w:r>
-        <w:rPr>
-          <w:sz w:val="20"/>
-          <w:szCs w:val="20"/>
-        </w:rPr>
         <w:t>Fonte: Autor (2019)</w:t>
       </w:r>
-    </w:p>
-    <w:p>
-      <w:pPr>
-        <w:pStyle w:val="Ttulo2"/>
-      </w:pPr>
-      <w:bookmarkStart w:id="47" w:name="_Toc31483192"/>
-      <w:bookmarkEnd w:id="30"/>
-      <w:bookmarkEnd w:id="31"/>
-      <w:r>
-        <w:t>2.</w:t>
-      </w:r>
-      <w:r>
-        <w:t>6</w:t>
-      </w:r>
-      <w:r>
-        <w:t>.</w:t>
-      </w:r>
       <w:r>
         <w:t xml:space="preserve"> </w:t>
-      </w:r>
-      <w:r>
-        <w:t>Banco de Dados NoSQL</w:t>
-      </w:r>
-      <w:bookmarkEnd w:id="47"/>
-    </w:p>
-    <w:p>
-      <w:pPr>
-        <w:pStyle w:val="Corpodetexto"/>
-        <w:spacing w:line="360" w:lineRule="auto"/>
-        <w:ind w:left="289" w:firstLine="709"/>
-      </w:pPr>
-      <w:r>
-        <w:t>Os bancos de dados relacionais são predominantes no mercado, mas com o passar dos anos e avanço da tecnologia e a interação humana com os sistemas computadorizados se fez necessário evoluir e agregar outras maneiras de se armazenar os dados, com isso surgiram armazenamento de dados orientados a objetos e XML. O fato é que com o passar dos anos o conceito de um banco de dados genérico de proposito variável multifacetado se torna insustentável (</w:t>
-      </w:r>
-      <w:r>
-        <w:t>NOSQL, 2019</w:t>
-      </w:r>
-      <w:r>
-        <w:t>). Através dessa abertura, o movimento NoSQL começou a tomar força, com a intenção inicial de criar um banco de dados moderno e escalável para aplicações Web (NOSQL, 2019). O termo NoSQL vem do inglês “</w:t>
-      </w:r>
-      <w:r>
-        <w:t>Not Only</w:t>
-      </w:r>
-      <w:r>
-        <w:t xml:space="preserve"> SQL”, em tradução literal, não somente SQL. Podendo ainda ser descrito como “NoACID” (FORBES, 2010).</w:t>
-      </w:r>
-    </w:p>
-    <w:p>
-      <w:pPr>
-        <w:pStyle w:val="Ttulo3"/>
-      </w:pPr>
-      <w:bookmarkStart w:id="48" w:name="_Toc31483193"/>
-      <w:r>
-        <w:t>2.</w:t>
-      </w:r>
-      <w:r>
-        <w:t>6</w:t>
-      </w:r>
-      <w:r>
-        <w:t>.</w:t>
-      </w:r>
-      <w:r>
-        <w:t>1</w:t>
-      </w:r>
-      <w:r>
-        <w:t>.</w:t>
-      </w:r>
-      <w:r>
-        <w:t xml:space="preserve"> </w:t>
-      </w:r>
-      <w:r>
-        <w:t>JSON</w:t>
-      </w:r>
-      <w:bookmarkEnd w:id="48"/>
-    </w:p>
-    <w:p>
-      <w:pPr>
-        <w:pStyle w:val="Corpodetexto"/>
-        <w:spacing w:line="360" w:lineRule="auto"/>
-        <w:ind w:left="289" w:firstLine="709"/>
-      </w:pPr>
-      <w:r>
-        <w:t xml:space="preserve">JSON é um dado intercambiável de armazenamento leve, é lido naturalmente por humanos e facilmente convertido e interpretado por máquinas (JSON, 2019). Um objeto JSON é comumente formado por um conjunto chave-valor, mas pode possuir um conjunto de chave-valor estruturado numa lista, formando um </w:t>
-      </w:r>
-      <w:r>
-        <w:rPr>
-          <w:i/>
-          <w:iCs/>
-        </w:rPr>
-        <w:t>array</w:t>
-      </w:r>
-      <w:r>
-        <w:t xml:space="preserve">, principal estrutura para armazenar os dados dentro do </w:t>
-      </w:r>
-      <w:r>
-        <w:t>MongoDB</w:t>
-      </w:r>
-      <w:r>
-        <w:t>.</w:t>
-      </w:r>
-      <w:r>
-        <w:t xml:space="preserve"> A figura 5 ilustra esse</w:t>
-      </w:r>
-    </w:p>
-    <w:p>
-      <w:pPr>
-        <w:pStyle w:val="Legenda"/>
-        <w:keepNext/>
-        <w:rPr>
-          <w:sz w:val="24"/>
-          <w:szCs w:val="24"/>
-        </w:rPr>
-      </w:pPr>
-      <w:bookmarkStart w:id="49" w:name="_Toc31570646"/>
-      <w:r>
-        <w:rPr>
-          <w:sz w:val="24"/>
-          <w:szCs w:val="24"/>
-        </w:rPr>
-        <w:lastRenderedPageBreak/>
-        <w:t xml:space="preserve">Figura </w:t>
-      </w:r>
-      <w:r>
-        <w:rPr>
-          <w:sz w:val="24"/>
-          <w:szCs w:val="24"/>
-        </w:rPr>
-        <w:fldChar w:fldCharType="begin"/>
-      </w:r>
-      <w:r>
-        <w:rPr>
-          <w:sz w:val="24"/>
-          <w:szCs w:val="24"/>
-        </w:rPr>
-        <w:instrText xml:space="preserve"> SEQ Figura \* ARABIC </w:instrText>
-      </w:r>
-      <w:r>
-        <w:rPr>
-          <w:sz w:val="24"/>
-          <w:szCs w:val="24"/>
-        </w:rPr>
-        <w:fldChar w:fldCharType="separate"/>
-      </w:r>
-      <w:r>
-        <w:rPr>
-          <w:noProof/>
-          <w:sz w:val="24"/>
-          <w:szCs w:val="24"/>
-        </w:rPr>
-        <w:t>5</w:t>
-      </w:r>
-      <w:r>
-        <w:rPr>
-          <w:sz w:val="24"/>
-          <w:szCs w:val="24"/>
-        </w:rPr>
-        <w:fldChar w:fldCharType="end"/>
-      </w:r>
-      <w:r>
-        <w:rPr>
-          <w:sz w:val="24"/>
-          <w:szCs w:val="24"/>
-        </w:rPr>
-        <w:t xml:space="preserve"> - Estrutura básica JSON</w:t>
-      </w:r>
-      <w:bookmarkEnd w:id="49"/>
-    </w:p>
-    <w:p>
-      <w:pPr>
-        <w:pStyle w:val="Corpodetexto"/>
-        <w:spacing w:line="240" w:lineRule="auto"/>
-        <w:ind w:left="289"/>
-      </w:pPr>
-      <w:r>
-        <w:rPr>
-          <w:noProof/>
-        </w:rPr>
-        <w:drawing>
-          <wp:inline distT="0" distB="0" distL="0" distR="0" wp14:anchorId="534EC67B" wp14:editId="42F941E4">
-            <wp:extent cx="5696745" cy="1076475"/>
-            <wp:effectExtent l="0" t="0" r="0" b="9525"/>
-            <wp:docPr id="11" name="Imagem 11"/>
-            <wp:cNvGraphicFramePr>
-              <a:graphicFrameLocks xmlns:a="http://schemas.openxmlformats.org/drawingml/2006/main" noChangeAspect="1"/>
-            </wp:cNvGraphicFramePr>
-            <a:graphic xmlns:a="http://schemas.openxmlformats.org/drawingml/2006/main">
-              <a:graphicData uri="http://schemas.openxmlformats.org/drawingml/2006/picture">
-                <pic:pic xmlns:pic="http://schemas.openxmlformats.org/drawingml/2006/picture">
-                  <pic:nvPicPr>
-                    <pic:cNvPr id="11" name="JSON Estrutura Básica.png"/>
-                    <pic:cNvPicPr/>
-                  </pic:nvPicPr>
-                  <pic:blipFill>
-                    <a:blip r:embed="rId22"/>
-                    <a:stretch>
-                      <a:fillRect/>
-                    </a:stretch>
-                  </pic:blipFill>
-                  <pic:spPr>
-                    <a:xfrm>
-                      <a:off x="0" y="0"/>
-                      <a:ext cx="5696745" cy="1076475"/>
-                    </a:xfrm>
-                    <a:prstGeom prst="rect">
-                      <a:avLst/>
-                    </a:prstGeom>
-                  </pic:spPr>
-                </pic:pic>
-              </a:graphicData>
-            </a:graphic>
-          </wp:inline>
-        </w:drawing>
-      </w:r>
-      <w:hyperlink r:id="rId23"/>
-    </w:p>
-    <w:p>
-      <w:pPr>
-        <w:pStyle w:val="Corpodetexto"/>
-        <w:spacing w:before="120" w:after="120" w:line="360" w:lineRule="auto"/>
-        <w:jc w:val="left"/>
-        <w:rPr>
-          <w:sz w:val="20"/>
-          <w:szCs w:val="20"/>
-        </w:rPr>
-      </w:pPr>
-      <w:hyperlink r:id="rId24">
-        <w:r>
-          <w:rPr>
-            <w:sz w:val="20"/>
-            <w:szCs w:val="20"/>
-          </w:rPr>
-          <w:t>Fonte: JSON (2019)</w:t>
-        </w:r>
-      </w:hyperlink>
-    </w:p>
-    <w:p>
-      <w:pPr>
-        <w:pStyle w:val="Corpodetexto"/>
-        <w:spacing w:line="360" w:lineRule="auto"/>
-        <w:ind w:left="289" w:firstLine="709"/>
-      </w:pPr>
-      <w:r>
-        <w:t xml:space="preserve">Na </w:t>
-      </w:r>
-      <w:r>
-        <w:t>figura</w:t>
-      </w:r>
-      <w:r>
-        <w:t xml:space="preserve"> </w:t>
-      </w:r>
-      <w:r>
-        <w:t>6</w:t>
-      </w:r>
-      <w:r>
-        <w:t>, consta um exemplo de JSON estruturado num conjunto de chave-valor inserido numa lista contendo outros conjuntos de chave-valor, os textos em azul são as chaves, como “Questão01”, “Questão”, “(A)”, “(B)”, “(C)”, “(D)”, “(E)”, em tom cobre estão os valores das respectivas chaves, importante atentar ao fato de “Questão01” equivale a um novo conjunto de chaves-valor, sendo possível então umas estrutura de estruturas de chave-valor.</w:t>
-      </w:r>
-    </w:p>
-    <w:p>
-      <w:pPr>
-        <w:pStyle w:val="Legenda"/>
-        <w:keepNext/>
-        <w:rPr>
-          <w:sz w:val="24"/>
-          <w:szCs w:val="24"/>
-        </w:rPr>
-      </w:pPr>
-      <w:bookmarkStart w:id="50" w:name="_Toc31570647"/>
-      <w:r>
-        <w:rPr>
-          <w:sz w:val="24"/>
-          <w:szCs w:val="24"/>
-        </w:rPr>
-        <w:t xml:space="preserve">Figura </w:t>
-      </w:r>
-      <w:r>
-        <w:rPr>
-          <w:sz w:val="24"/>
-          <w:szCs w:val="24"/>
-        </w:rPr>
-        <w:fldChar w:fldCharType="begin"/>
-      </w:r>
-      <w:r>
-        <w:rPr>
-          <w:sz w:val="24"/>
-          <w:szCs w:val="24"/>
-        </w:rPr>
-        <w:instrText xml:space="preserve"> SEQ Figura \* ARABIC </w:instrText>
-      </w:r>
-      <w:r>
-        <w:rPr>
-          <w:sz w:val="24"/>
-          <w:szCs w:val="24"/>
-        </w:rPr>
-        <w:fldChar w:fldCharType="separate"/>
-      </w:r>
-      <w:r>
-        <w:rPr>
-          <w:noProof/>
-          <w:sz w:val="24"/>
-          <w:szCs w:val="24"/>
-        </w:rPr>
-        <w:t>6</w:t>
-      </w:r>
-      <w:r>
-        <w:rPr>
-          <w:sz w:val="24"/>
-          <w:szCs w:val="24"/>
-        </w:rPr>
-        <w:fldChar w:fldCharType="end"/>
-      </w:r>
-      <w:r>
-        <w:rPr>
-          <w:sz w:val="24"/>
-          <w:szCs w:val="24"/>
-        </w:rPr>
-        <w:t xml:space="preserve"> - Exemplo de JSON estruturado</w:t>
-      </w:r>
-      <w:bookmarkEnd w:id="50"/>
-    </w:p>
-    <w:p>
-      <w:pPr>
-        <w:pStyle w:val="Corpodetexto"/>
-        <w:spacing w:line="240" w:lineRule="auto"/>
-        <w:ind w:left="289"/>
-      </w:pPr>
-      <w:r>
-        <w:rPr>
-          <w:noProof/>
-        </w:rPr>
-        <w:drawing>
-          <wp:inline distT="0" distB="0" distL="0" distR="0" wp14:anchorId="1F6B294E" wp14:editId="660D2200">
-            <wp:extent cx="5295900" cy="3082854"/>
-            <wp:effectExtent l="0" t="0" r="0" b="3810"/>
-            <wp:docPr id="13" name="Imagem 13"/>
-            <wp:cNvGraphicFramePr>
-              <a:graphicFrameLocks xmlns:a="http://schemas.openxmlformats.org/drawingml/2006/main" noChangeAspect="1"/>
-            </wp:cNvGraphicFramePr>
-            <a:graphic xmlns:a="http://schemas.openxmlformats.org/drawingml/2006/main">
-              <a:graphicData uri="http://schemas.openxmlformats.org/drawingml/2006/picture">
-                <pic:pic xmlns:pic="http://schemas.openxmlformats.org/drawingml/2006/picture">
-                  <pic:nvPicPr>
-                    <pic:cNvPr id="13" name="Exemplo JSON Constuido das Provas.png"/>
-                    <pic:cNvPicPr/>
-                  </pic:nvPicPr>
-                  <pic:blipFill>
-                    <a:blip r:embed="rId25"/>
-                    <a:stretch>
-                      <a:fillRect/>
-                    </a:stretch>
-                  </pic:blipFill>
-                  <pic:spPr>
-                    <a:xfrm>
-                      <a:off x="0" y="0"/>
-                      <a:ext cx="5297478" cy="3083773"/>
-                    </a:xfrm>
-                    <a:prstGeom prst="rect">
-                      <a:avLst/>
-                    </a:prstGeom>
-                  </pic:spPr>
-                </pic:pic>
-              </a:graphicData>
-            </a:graphic>
-          </wp:inline>
-        </w:drawing>
-      </w:r>
-    </w:p>
-    <w:p>
-      <w:pPr>
-        <w:pStyle w:val="Corpodetexto"/>
-        <w:spacing w:before="120" w:after="120" w:line="360" w:lineRule="auto"/>
-        <w:jc w:val="left"/>
-        <w:rPr>
-          <w:sz w:val="20"/>
-          <w:szCs w:val="20"/>
-        </w:rPr>
-      </w:pPr>
-      <w:r>
-        <w:rPr>
-          <w:sz w:val="20"/>
-          <w:szCs w:val="20"/>
-        </w:rPr>
-        <w:t>Fonte: Autor (2019)</w:t>
-      </w:r>
-    </w:p>
-    <w:p>
-      <w:pPr>
-        <w:pStyle w:val="Corpodetexto"/>
-        <w:spacing w:line="360" w:lineRule="auto"/>
-        <w:ind w:left="289" w:firstLine="709"/>
-      </w:pPr>
-      <w:r>
-        <w:t xml:space="preserve">A maior vantagem do JSON em relação aos arquivos XML, é a facilidade de leitura, sendo possível uma leitura fácil por humanos </w:t>
-      </w:r>
-      <w:r>
-        <w:t>e</w:t>
-      </w:r>
-      <w:r>
-        <w:t xml:space="preserve"> </w:t>
-      </w:r>
-      <w:r>
-        <w:t>por</w:t>
-      </w:r>
-      <w:r>
-        <w:t xml:space="preserve"> máquina</w:t>
-      </w:r>
-      <w:r>
-        <w:t>s</w:t>
-      </w:r>
-      <w:r>
-        <w:t xml:space="preserve"> (JSON, 2019)</w:t>
-      </w:r>
-      <w:r>
-        <w:t>.</w:t>
-      </w:r>
-    </w:p>
-    <w:p>
-      <w:pPr>
-        <w:pStyle w:val="Ttulo3"/>
-      </w:pPr>
-      <w:bookmarkStart w:id="51" w:name="_Toc31483194"/>
-      <w:r>
-        <w:t>2.</w:t>
-      </w:r>
-      <w:r>
-        <w:t>6</w:t>
-      </w:r>
-      <w:r>
-        <w:t>.2.</w:t>
-      </w:r>
-      <w:r>
-        <w:t xml:space="preserve"> </w:t>
-      </w:r>
-      <w:r>
-        <w:t>MongoDB</w:t>
-      </w:r>
-      <w:bookmarkEnd w:id="51"/>
-    </w:p>
-    <w:p>
-      <w:pPr>
-        <w:pStyle w:val="Corpodetexto"/>
-        <w:spacing w:line="360" w:lineRule="auto"/>
-        <w:ind w:left="289" w:firstLine="709"/>
-      </w:pPr>
-      <w:r>
-        <w:t xml:space="preserve">O MongoDB é um banco de dados de propósito geral, baseado em documentos, é um banco de dados distribuído, trata-se de um banco de dados para era moderna de soluções em nuvem (MONGODB, 2019). </w:t>
-      </w:r>
-      <w:r>
-        <w:t>Foi desenvolvido em Python e possu</w:t>
-      </w:r>
-      <w:r>
-        <w:t>i</w:t>
-      </w:r>
-      <w:r>
-        <w:t xml:space="preserve"> uma sinergia facilitada </w:t>
-      </w:r>
-      <w:r>
-        <w:lastRenderedPageBreak/>
-        <w:t xml:space="preserve">com esta linguagem de programação. É amplamente difundido para fins específicos, por possuir um </w:t>
-      </w:r>
-      <w:r>
-        <w:rPr>
-          <w:i/>
-          <w:iCs/>
-        </w:rPr>
-        <w:t>schema</w:t>
-      </w:r>
-      <w:r>
-        <w:t xml:space="preserve"> flexível, pode ser utilizado de maneira ágil no desenvolvimento de data warehouse, por exemplo. O MongoDB possui ainda uma plataforma na nuvem gratuita para estudantes, através de alguns cliques é possível hospedar um cluster com MongoDB configurado (MONGODB CLOUD, </w:t>
-      </w:r>
-      <w:r>
-        <w:t>2019</w:t>
-      </w:r>
-      <w:r>
-        <w:t>).</w:t>
-      </w:r>
-    </w:p>
-    <w:p>
-      <w:pPr>
-        <w:pStyle w:val="Ttulo2"/>
-      </w:pPr>
-      <w:bookmarkStart w:id="52" w:name="_Toc31483195"/>
-      <w:r>
-        <w:t>2.</w:t>
-      </w:r>
-      <w:r>
-        <w:t>7</w:t>
-      </w:r>
-      <w:r>
-        <w:t>.</w:t>
-      </w:r>
-      <w:r>
-        <w:t xml:space="preserve"> </w:t>
-      </w:r>
-      <w:r>
-        <w:t>Ionic e Cordova Framework</w:t>
-      </w:r>
-      <w:bookmarkEnd w:id="52"/>
-    </w:p>
-    <w:p>
-      <w:pPr>
-        <w:pStyle w:val="Corpodetexto"/>
-        <w:spacing w:line="360" w:lineRule="auto"/>
-        <w:ind w:left="289" w:firstLine="709"/>
-      </w:pPr>
-      <w:r>
-        <w:t xml:space="preserve">Assim como a tecnologia evolui em torno das redes de computadores e banco de dados, o mesmo ocorreu com o desenvolvimento de páginas para internet e mais recentemente para dispositivos móveis, uma das tecnologias que tem despontado é uso de </w:t>
-      </w:r>
-      <w:r>
-        <w:t>desenvolvimento hibrido de aplicativos</w:t>
-      </w:r>
-      <w:r>
-        <w:t>, consiste em desenvolvimento de páginas para computador e também para dispositivos móveis como tablets e smartphones, isso é possível através de um compilador que converte ess</w:t>
-      </w:r>
-      <w:r>
-        <w:t>e conjuntos de páginas web em um formato nativo, podendo ser interpretado por sistemas android e iOS</w:t>
-      </w:r>
-      <w:r>
-        <w:t>.</w:t>
-      </w:r>
-    </w:p>
-    <w:p>
-      <w:pPr>
-        <w:pStyle w:val="Corpodetexto"/>
-        <w:spacing w:line="360" w:lineRule="auto"/>
-        <w:ind w:left="289" w:firstLine="709"/>
-      </w:pPr>
-      <w:r>
-        <w:t xml:space="preserve">Ionic Framework é um conjunto de ferramentas open </w:t>
-      </w:r>
-      <w:r>
-        <w:t>source</w:t>
-      </w:r>
-      <w:r>
-        <w:t xml:space="preserve">, criado com o objetivo de desenvolver aplicativos Web e para dispositivos móveis usando tecnologias Web, como HTML, </w:t>
-      </w:r>
-      <w:r>
-        <w:t>JavaScript</w:t>
-      </w:r>
-      <w:r>
-        <w:t xml:space="preserve"> e CSS (IONIC, 2019).</w:t>
-      </w:r>
-    </w:p>
-    <w:p>
-      <w:pPr>
-        <w:pStyle w:val="Corpodetexto"/>
-        <w:spacing w:line="360" w:lineRule="auto"/>
-        <w:ind w:left="289" w:firstLine="709"/>
-      </w:pPr>
-      <w:r>
-        <w:t xml:space="preserve"> O Framework Ionic se mostr</w:t>
-      </w:r>
-      <w:r>
-        <w:t>a</w:t>
-      </w:r>
-      <w:r>
-        <w:t xml:space="preserve"> vantajoso, principalmente pela possibilidade de acesso nativo para Android e iOS através de uma única </w:t>
-      </w:r>
-      <w:r>
-        <w:t>WebV</w:t>
-      </w:r>
-      <w:r>
-        <w:t xml:space="preserve">iew, construída pelo conjunto de ferramentas do Ionic, os aplicativos desenvolvidos usando Ionic são suportados pelo Android, a partir da versão 4.4, e o iOS a partir da versão 10. </w:t>
-      </w:r>
-    </w:p>
-    <w:p>
-      <w:pPr>
-        <w:pStyle w:val="Corpodetexto"/>
-        <w:spacing w:line="360" w:lineRule="auto"/>
-        <w:ind w:left="289" w:firstLine="709"/>
-      </w:pPr>
-      <w:r>
-        <w:t xml:space="preserve"> O Cordova é um framework open </w:t>
-      </w:r>
-      <w:r>
-        <w:t>source</w:t>
-      </w:r>
-      <w:r>
-        <w:t xml:space="preserve">, capaz de converter a </w:t>
-      </w:r>
-      <w:r>
-        <w:t>W</w:t>
-      </w:r>
-      <w:r>
-        <w:t>eb</w:t>
-      </w:r>
-      <w:r>
-        <w:t>V</w:t>
-      </w:r>
-      <w:r>
-        <w:t>iew em uma instalável, tanto para dispositivos Android como sistemas iOS, conforme diagrama mostrad</w:t>
-      </w:r>
-      <w:r>
-        <w:t xml:space="preserve">o na figura </w:t>
-      </w:r>
-      <w:r>
-        <w:t>7</w:t>
-      </w:r>
-      <w:r>
-        <w:t>.</w:t>
-      </w:r>
-    </w:p>
-    <w:p>
-      <w:pPr>
-        <w:pStyle w:val="Legenda"/>
-        <w:keepNext/>
-      </w:pPr>
-      <w:bookmarkStart w:id="53" w:name="_Toc31570648"/>
-      <w:r>
-        <w:lastRenderedPageBreak/>
-        <w:t xml:space="preserve">Figura </w:t>
-      </w:r>
-      <w:r>
-        <w:fldChar w:fldCharType="begin"/>
-      </w:r>
-      <w:r>
-        <w:instrText xml:space="preserve"> SEQ Figura \* ARABIC </w:instrText>
-      </w:r>
-      <w:r>
-        <w:fldChar w:fldCharType="separate"/>
-      </w:r>
-      <w:r>
-        <w:rPr>
-          <w:noProof/>
-        </w:rPr>
-        <w:t>7</w:t>
-      </w:r>
-      <w:r>
-        <w:fldChar w:fldCharType="end"/>
-      </w:r>
-      <w:r>
-        <w:t xml:space="preserve"> - </w:t>
-      </w:r>
-      <w:r>
-        <w:t>Esquema tático aplicação Cordova</w:t>
-      </w:r>
-      <w:bookmarkEnd w:id="53"/>
-    </w:p>
-    <w:p>
-      <w:pPr>
-        <w:pStyle w:val="Legenda"/>
-        <w:keepNext/>
-      </w:pPr>
-      <w:r>
-        <w:rPr>
-          <w:noProof/>
-        </w:rPr>
-        <w:drawing>
-          <wp:inline distT="0" distB="0" distL="0" distR="0" wp14:anchorId="6ECB5F3B" wp14:editId="24856FDF">
-            <wp:extent cx="5401524" cy="4273666"/>
-            <wp:effectExtent l="0" t="0" r="8890" b="0"/>
-            <wp:docPr id="14" name="Imagem 14" descr="Uma imagem contendo captura de tela&#10;&#10;Descrição gerada automaticamente"/>
-            <wp:cNvGraphicFramePr>
-              <a:graphicFrameLocks xmlns:a="http://schemas.openxmlformats.org/drawingml/2006/main" noChangeAspect="1"/>
-            </wp:cNvGraphicFramePr>
-            <a:graphic xmlns:a="http://schemas.openxmlformats.org/drawingml/2006/main">
-              <a:graphicData uri="http://schemas.openxmlformats.org/drawingml/2006/picture">
-                <pic:pic xmlns:pic="http://schemas.openxmlformats.org/drawingml/2006/picture">
-                  <pic:nvPicPr>
-                    <pic:cNvPr id="14" name="Aplicação Cordova Adaptado.png"/>
-                    <pic:cNvPicPr/>
-                  </pic:nvPicPr>
-                  <pic:blipFill>
-                    <a:blip r:embed="rId26"/>
-                    <a:stretch>
-                      <a:fillRect/>
-                    </a:stretch>
-                  </pic:blipFill>
-                  <pic:spPr>
-                    <a:xfrm>
-                      <a:off x="0" y="0"/>
-                      <a:ext cx="5401524" cy="4273666"/>
-                    </a:xfrm>
-                    <a:prstGeom prst="rect">
-                      <a:avLst/>
-                    </a:prstGeom>
-                  </pic:spPr>
-                </pic:pic>
-              </a:graphicData>
-            </a:graphic>
-          </wp:inline>
-        </w:drawing>
-      </w:r>
-    </w:p>
-    <w:p>
-      <w:pPr>
-        <w:pStyle w:val="Corpodetexto"/>
-        <w:spacing w:before="120" w:after="120" w:line="360" w:lineRule="auto"/>
-        <w:jc w:val="left"/>
-        <w:rPr>
-          <w:sz w:val="20"/>
-          <w:szCs w:val="20"/>
-        </w:rPr>
-      </w:pPr>
-      <w:r>
-        <w:rPr>
-          <w:sz w:val="20"/>
-          <w:szCs w:val="20"/>
-        </w:rPr>
-        <w:t xml:space="preserve">Fonte: </w:t>
-      </w:r>
-      <w:r>
-        <w:rPr>
-          <w:sz w:val="20"/>
-          <w:szCs w:val="20"/>
-        </w:rPr>
-        <w:t xml:space="preserve">Adaptado Ionic </w:t>
-      </w:r>
-      <w:r>
-        <w:rPr>
-          <w:sz w:val="20"/>
-          <w:szCs w:val="20"/>
-        </w:rPr>
-        <w:t>Fórum</w:t>
-      </w:r>
-      <w:r>
-        <w:rPr>
-          <w:sz w:val="20"/>
-          <w:szCs w:val="20"/>
-        </w:rPr>
-        <w:t xml:space="preserve"> (2019)</w:t>
-      </w:r>
-    </w:p>
-    <w:p>
-      <w:pPr>
-        <w:pStyle w:val="Corpodetexto"/>
-        <w:spacing w:line="360" w:lineRule="auto"/>
-        <w:ind w:left="289" w:firstLine="709"/>
-      </w:pPr>
-      <w:r>
-        <w:t xml:space="preserve">Considerando </w:t>
-      </w:r>
-      <w:r>
-        <w:t xml:space="preserve">a figura </w:t>
-      </w:r>
-      <w:r>
-        <w:t>7</w:t>
-      </w:r>
-      <w:r>
-        <w:t xml:space="preserve">, </w:t>
-      </w:r>
-      <w:r>
-        <w:t>mostrad</w:t>
-      </w:r>
-      <w:r>
-        <w:t>a</w:t>
-      </w:r>
-      <w:r>
-        <w:t xml:space="preserve"> acima, existem dois grandes grupos </w:t>
-      </w:r>
-      <w:r>
-        <w:t xml:space="preserve">Aplicação </w:t>
-      </w:r>
-      <w:r>
-        <w:t>Cordova</w:t>
-      </w:r>
-      <w:r>
-        <w:t xml:space="preserve"> </w:t>
-      </w:r>
-      <w:r>
-        <w:t>e Mobile OS. Considerando o grupo alaranjado definido como</w:t>
-      </w:r>
-      <w:r>
-        <w:t xml:space="preserve"> Aplicação</w:t>
-      </w:r>
-      <w:r>
-        <w:t xml:space="preserve"> Cordova, temos três grupos menores definidos como:</w:t>
-      </w:r>
-    </w:p>
-    <w:p>
-      <w:pPr>
-        <w:pStyle w:val="Corpodetexto"/>
-        <w:spacing w:line="360" w:lineRule="auto"/>
-        <w:ind w:left="289" w:firstLine="709"/>
-      </w:pPr>
-      <w:r>
-        <w:t>Web App: consiste no conjunto Web da aplicação, composto por frameworks, linguagens, configurações e estruturas referentes a uma página de site. Aqui temos um site coeso.</w:t>
-      </w:r>
-    </w:p>
-    <w:p>
-      <w:pPr>
-        <w:pStyle w:val="Corpodetexto"/>
-        <w:spacing w:line="360" w:lineRule="auto"/>
-        <w:ind w:left="289" w:firstLine="709"/>
-      </w:pPr>
-      <w:r>
-        <w:t xml:space="preserve">Cordova Plugins: consiste na caixa de ferramentas do Cordova, é a camada intermediária entre a </w:t>
-      </w:r>
-      <w:r>
-        <w:t>W</w:t>
-      </w:r>
-      <w:r>
-        <w:t>eb</w:t>
-      </w:r>
-      <w:r>
-        <w:t>V</w:t>
-      </w:r>
-      <w:r>
-        <w:t>iew e o conjunto de acessórios do celular, tanto de hardware como acelerômetro, câmera, armazenamento, quanto de software como contatos, outros aplicativos.</w:t>
-      </w:r>
-      <w:r>
-        <w:t xml:space="preserve"> </w:t>
-      </w:r>
-      <w:r>
-        <w:t xml:space="preserve">Mecanismo de Renderização </w:t>
-      </w:r>
-      <w:r>
-        <w:t>HTML: intersecção entre o sistema operacional do dispositivo móvel, APIs HTML e APIs Cordova.</w:t>
-      </w:r>
-    </w:p>
-    <w:p>
-      <w:pPr>
-        <w:pStyle w:val="Corpodetexto"/>
-        <w:spacing w:line="360" w:lineRule="auto"/>
-        <w:ind w:left="289" w:firstLine="709"/>
-      </w:pPr>
-      <w:r>
-        <w:t>SO (sistema operacional) do dispositivo móvel</w:t>
-      </w:r>
-      <w:r>
-        <w:t>, em destaque pelo grupo azul, representa o sistema operacional do dispositivo móvel, é o gerenciador de hardware e software do celular.</w:t>
       </w:r>
     </w:p>
     <w:p>
@@ -16067,9 +15815,9 @@
           <w:szCs w:val="28"/>
         </w:rPr>
       </w:pPr>
-      <w:bookmarkStart w:id="54" w:name="_Toc483916792"/>
-      <w:bookmarkStart w:id="55" w:name="_Toc483916837"/>
-      <w:bookmarkStart w:id="56" w:name="_Toc31483196"/>
+      <w:bookmarkStart w:id="55" w:name="_Toc483916792"/>
+      <w:bookmarkStart w:id="56" w:name="_Toc483916837"/>
+      <w:bookmarkStart w:id="57" w:name="_Toc31483196"/>
       <w:r>
         <w:rPr>
           <w:caps w:val="0"/>
@@ -16079,9 +15827,9 @@
         <w:lastRenderedPageBreak/>
         <w:t>3. DESENVOLVIMENTO</w:t>
       </w:r>
-      <w:bookmarkEnd w:id="54"/>
       <w:bookmarkEnd w:id="55"/>
       <w:bookmarkEnd w:id="56"/>
+      <w:bookmarkEnd w:id="57"/>
     </w:p>
     <w:p>
       <w:pPr>
@@ -16186,7 +15934,7 @@
         <w:pStyle w:val="Ttulo2"/>
         <w:spacing w:line="360" w:lineRule="auto"/>
       </w:pPr>
-      <w:bookmarkStart w:id="57" w:name="_Toc31483197"/>
+      <w:bookmarkStart w:id="58" w:name="_Toc31483197"/>
       <w:r>
         <w:t xml:space="preserve">3.1. </w:t>
       </w:r>
@@ -16196,7 +15944,7 @@
       <w:r>
         <w:t>Geral do ETL</w:t>
       </w:r>
-      <w:bookmarkEnd w:id="57"/>
+      <w:bookmarkEnd w:id="58"/>
     </w:p>
     <w:p>
       <w:pPr>
@@ -16236,12 +15984,13 @@
       <w:pPr>
         <w:pStyle w:val="Legenda"/>
         <w:keepNext/>
+        <w:jc w:val="center"/>
         <w:rPr>
           <w:sz w:val="24"/>
           <w:szCs w:val="24"/>
         </w:rPr>
       </w:pPr>
-      <w:bookmarkStart w:id="58" w:name="_Toc31570649"/>
+      <w:bookmarkStart w:id="59" w:name="_Toc31627738"/>
       <w:r>
         <w:rPr>
           <w:sz w:val="24"/>
@@ -16341,13 +16090,13 @@
           </wp:inline>
         </w:drawing>
       </w:r>
-      <w:bookmarkEnd w:id="58"/>
+      <w:bookmarkEnd w:id="59"/>
     </w:p>
     <w:p>
       <w:pPr>
         <w:pStyle w:val="Corpodetexto"/>
         <w:spacing w:before="120" w:after="120" w:line="360" w:lineRule="auto"/>
-        <w:jc w:val="left"/>
+        <w:jc w:val="center"/>
         <w:rPr>
           <w:sz w:val="20"/>
           <w:szCs w:val="20"/>
@@ -16471,7 +16220,7 @@
         <w:pStyle w:val="Ttulo2"/>
         <w:spacing w:line="360" w:lineRule="auto"/>
       </w:pPr>
-      <w:bookmarkStart w:id="59" w:name="_Toc31483198"/>
+      <w:bookmarkStart w:id="60" w:name="_Toc31483198"/>
       <w:r>
         <w:t>3.</w:t>
       </w:r>
@@ -16484,7 +16233,7 @@
       <w:r>
         <w:t>Scrapper</w:t>
       </w:r>
-      <w:bookmarkEnd w:id="59"/>
+      <w:bookmarkEnd w:id="60"/>
     </w:p>
     <w:p>
       <w:pPr>
@@ -16548,8 +16297,9 @@
       <w:pPr>
         <w:pStyle w:val="Legenda"/>
         <w:keepNext/>
-      </w:pPr>
-      <w:bookmarkStart w:id="60" w:name="_Toc31570650"/>
+        <w:jc w:val="center"/>
+      </w:pPr>
+      <w:bookmarkStart w:id="61" w:name="_Toc31627739"/>
       <w:r>
         <w:t xml:space="preserve">Figura </w:t>
       </w:r>
@@ -16577,12 +16327,12 @@
       <w:r>
         <w:t>Jupyter Notebook.</w:t>
       </w:r>
-      <w:bookmarkEnd w:id="60"/>
+      <w:bookmarkEnd w:id="61"/>
     </w:p>
     <w:p>
       <w:pPr>
         <w:keepNext/>
-        <w:jc w:val="both"/>
+        <w:jc w:val="center"/>
       </w:pPr>
       <w:r>
         <w:rPr>
@@ -16629,7 +16379,7 @@
       <w:pPr>
         <w:pStyle w:val="Corpodetexto"/>
         <w:spacing w:before="120" w:after="120" w:line="360" w:lineRule="auto"/>
-        <w:jc w:val="left"/>
+        <w:jc w:val="center"/>
         <w:rPr>
           <w:sz w:val="20"/>
           <w:szCs w:val="20"/>
@@ -16697,7 +16447,7 @@
       <w:pPr>
         <w:pStyle w:val="Ttulo3"/>
       </w:pPr>
-      <w:bookmarkStart w:id="61" w:name="_Toc31483199"/>
+      <w:bookmarkStart w:id="62" w:name="_Toc31483199"/>
       <w:r>
         <w:lastRenderedPageBreak/>
         <w:t>3.</w:t>
@@ -16717,7 +16467,7 @@
       <w:r>
         <w:t xml:space="preserve"> e Declarações Globais</w:t>
       </w:r>
-      <w:bookmarkEnd w:id="61"/>
+      <w:bookmarkEnd w:id="62"/>
     </w:p>
     <w:p>
       <w:pPr>
@@ -16748,7 +16498,7 @@
         <w:pStyle w:val="Legenda"/>
         <w:keepNext/>
       </w:pPr>
-      <w:bookmarkStart w:id="62" w:name="_Toc31480088"/>
+      <w:bookmarkStart w:id="63" w:name="_Toc31480088"/>
       <w:r>
         <w:t xml:space="preserve">Tabela </w:t>
       </w:r>
@@ -16773,7 +16523,7 @@
       <w:r>
         <w:t xml:space="preserve"> - Bibliotecas Python</w:t>
       </w:r>
-      <w:bookmarkEnd w:id="62"/>
+      <w:bookmarkEnd w:id="63"/>
     </w:p>
     <w:tbl>
       <w:tblPr>
@@ -17073,7 +16823,7 @@
         <w:pStyle w:val="Legenda"/>
         <w:keepNext/>
       </w:pPr>
-      <w:bookmarkStart w:id="63" w:name="_Toc31480055"/>
+      <w:bookmarkStart w:id="64" w:name="_Toc31480055"/>
       <w:r>
         <w:t xml:space="preserve">Quadro </w:t>
       </w:r>
@@ -17110,7 +16860,7 @@
       <w:r>
         <w:t xml:space="preserve"> e Declarações Globais</w:t>
       </w:r>
-      <w:bookmarkEnd w:id="63"/>
+      <w:bookmarkEnd w:id="64"/>
     </w:p>
     <w:tbl>
       <w:tblPr>
@@ -17646,7 +17396,7 @@
       <w:pPr>
         <w:pStyle w:val="Ttulo3"/>
       </w:pPr>
-      <w:bookmarkStart w:id="64" w:name="_Toc31483200"/>
+      <w:bookmarkStart w:id="65" w:name="_Toc31483200"/>
       <w:r>
         <w:t>3.</w:t>
       </w:r>
@@ -17662,7 +17412,7 @@
       <w:r>
         <w:t>Scrapper – Inserção de Dicionários no MongoDB</w:t>
       </w:r>
-      <w:bookmarkEnd w:id="64"/>
+      <w:bookmarkEnd w:id="65"/>
     </w:p>
     <w:p>
       <w:pPr>
@@ -17710,7 +17460,7 @@
         <w:pStyle w:val="Legenda"/>
         <w:keepNext/>
       </w:pPr>
-      <w:bookmarkStart w:id="65" w:name="_Toc31480056"/>
+      <w:bookmarkStart w:id="66" w:name="_Toc31480056"/>
       <w:r>
         <w:t xml:space="preserve">Quadro </w:t>
       </w:r>
@@ -17741,7 +17491,7 @@
       <w:r>
         <w:t>B</w:t>
       </w:r>
-      <w:bookmarkEnd w:id="65"/>
+      <w:bookmarkEnd w:id="66"/>
     </w:p>
     <w:tbl>
       <w:tblPr>
@@ -18358,7 +18108,7 @@
       <w:pPr>
         <w:pStyle w:val="Ttulo3"/>
       </w:pPr>
-      <w:bookmarkStart w:id="66" w:name="_Toc31483201"/>
+      <w:bookmarkStart w:id="67" w:name="_Toc31483201"/>
       <w:r>
         <w:t>3.</w:t>
       </w:r>
@@ -18371,7 +18121,7 @@
       <w:r>
         <w:t>Scrapper – Raspagem do Gabarito</w:t>
       </w:r>
-      <w:bookmarkEnd w:id="66"/>
+      <w:bookmarkEnd w:id="67"/>
     </w:p>
     <w:p>
       <w:pPr>
@@ -18410,7 +18160,13 @@
         <w:t xml:space="preserve"> d</w:t>
       </w:r>
       <w:r>
-        <w:t xml:space="preserve">o primeiro semestre de 2010 e segundo semestre de 2019, uma diferença de quase uma década entre edições mas que não refletiu </w:t>
+        <w:t xml:space="preserve">o primeiro semestre de 2010 e segundo semestre de 2019, uma diferença de quase uma década entre </w:t>
+      </w:r>
+      <w:r>
+        <w:t>edições,</w:t>
+      </w:r>
+      <w:r>
+        <w:t xml:space="preserve"> mas que não refletiu </w:t>
       </w:r>
       <w:r>
         <w:t xml:space="preserve">em mudanças significativas de </w:t>
@@ -18423,9 +18179,9 @@
       <w:pPr>
         <w:pStyle w:val="Legenda"/>
         <w:keepNext/>
-        <w:jc w:val="both"/>
-      </w:pPr>
-      <w:bookmarkStart w:id="67" w:name="_Toc31570651"/>
+        <w:jc w:val="center"/>
+      </w:pPr>
+      <w:bookmarkStart w:id="68" w:name="_Toc31627740"/>
       <w:r>
         <w:t xml:space="preserve">Figura </w:t>
       </w:r>
@@ -18450,11 +18206,11 @@
       <w:r>
         <w:t xml:space="preserve"> - Comparativo de Gabaritos</w:t>
       </w:r>
-      <w:bookmarkEnd w:id="67"/>
-    </w:p>
-    <w:p>
-      <w:pPr>
-        <w:jc w:val="both"/>
+      <w:bookmarkEnd w:id="68"/>
+    </w:p>
+    <w:p>
+      <w:pPr>
+        <w:jc w:val="center"/>
       </w:pPr>
       <w:r>
         <w:rPr>
@@ -18508,7 +18264,7 @@
       <w:pPr>
         <w:pStyle w:val="Corpodetexto"/>
         <w:spacing w:before="120" w:after="120" w:line="360" w:lineRule="auto"/>
-        <w:jc w:val="left"/>
+        <w:jc w:val="center"/>
         <w:rPr>
           <w:sz w:val="20"/>
           <w:szCs w:val="20"/>
@@ -18601,7 +18357,7 @@
         <w:pStyle w:val="Legenda"/>
         <w:keepNext/>
       </w:pPr>
-      <w:bookmarkStart w:id="68" w:name="_Toc31480057"/>
+      <w:bookmarkStart w:id="69" w:name="_Toc31480057"/>
       <w:r>
         <w:t xml:space="preserve">Quadro </w:t>
       </w:r>
@@ -18629,7 +18385,7 @@
       <w:r>
         <w:t>- Scrapper - Raspagem de Gabarito</w:t>
       </w:r>
-      <w:bookmarkEnd w:id="68"/>
+      <w:bookmarkEnd w:id="69"/>
     </w:p>
     <w:tbl>
       <w:tblPr>
@@ -19883,7 +19639,7 @@
       <w:pPr>
         <w:pStyle w:val="Ttulo3"/>
       </w:pPr>
-      <w:bookmarkStart w:id="69" w:name="_Toc31483202"/>
+      <w:bookmarkStart w:id="70" w:name="_Toc31483202"/>
       <w:r>
         <w:t>3.</w:t>
       </w:r>
@@ -19896,7 +19652,7 @@
       <w:r>
         <w:t>Scrapper – Retirada de Texto do PDF de Prova</w:t>
       </w:r>
-      <w:bookmarkEnd w:id="69"/>
+      <w:bookmarkEnd w:id="70"/>
     </w:p>
     <w:p>
       <w:pPr>
@@ -19948,7 +19704,7 @@
           <w:lang w:val="en-US"/>
         </w:rPr>
       </w:pPr>
-      <w:bookmarkStart w:id="70" w:name="_Toc31480058"/>
+      <w:bookmarkStart w:id="71" w:name="_Toc31480058"/>
       <w:r>
         <w:rPr>
           <w:lang w:val="en-US"/>
@@ -19983,7 +19739,7 @@
         </w:rPr>
         <w:t xml:space="preserve"> - Scrapper - PDF_TO_TEXT</w:t>
       </w:r>
-      <w:bookmarkEnd w:id="70"/>
+      <w:bookmarkEnd w:id="71"/>
     </w:p>
     <w:tbl>
       <w:tblPr>
@@ -21562,7 +21318,7 @@
       <w:pPr>
         <w:pStyle w:val="Ttulo3"/>
       </w:pPr>
-      <w:bookmarkStart w:id="71" w:name="_Toc31483203"/>
+      <w:bookmarkStart w:id="72" w:name="_Toc31483203"/>
       <w:r>
         <w:lastRenderedPageBreak/>
         <w:t>3.</w:t>
@@ -21576,7 +21332,7 @@
       <w:r>
         <w:t>Scrapper – Busca de Textos Inválidos em Questões</w:t>
       </w:r>
-      <w:bookmarkEnd w:id="71"/>
+      <w:bookmarkEnd w:id="72"/>
     </w:p>
     <w:p>
       <w:pPr>
@@ -21626,7 +21382,7 @@
           <w:lang w:val="en-US"/>
         </w:rPr>
       </w:pPr>
-      <w:bookmarkStart w:id="72" w:name="_Toc31480059"/>
+      <w:bookmarkStart w:id="73" w:name="_Toc31480059"/>
       <w:r>
         <w:rPr>
           <w:lang w:val="en-US"/>
@@ -21661,7 +21417,7 @@
         </w:rPr>
         <w:t xml:space="preserve"> - Scrapper – Find Text Image in Question</w:t>
       </w:r>
-      <w:bookmarkEnd w:id="72"/>
+      <w:bookmarkEnd w:id="73"/>
     </w:p>
     <w:tbl>
       <w:tblPr>
@@ -22097,7 +21853,7 @@
       <w:pPr>
         <w:pStyle w:val="Ttulo3"/>
       </w:pPr>
-      <w:bookmarkStart w:id="73" w:name="_Toc31483204"/>
+      <w:bookmarkStart w:id="74" w:name="_Toc31483204"/>
       <w:r>
         <w:t>3.</w:t>
       </w:r>
@@ -22113,7 +21869,7 @@
       <w:r>
         <w:t>Scrapper – Retirada das Questões do Texto da Prova</w:t>
       </w:r>
-      <w:bookmarkEnd w:id="73"/>
+      <w:bookmarkEnd w:id="74"/>
     </w:p>
     <w:p>
       <w:pPr>
@@ -22229,7 +21985,7 @@
           <w:lang w:val="en-US"/>
         </w:rPr>
       </w:pPr>
-      <w:bookmarkStart w:id="74" w:name="_Toc31480060"/>
+      <w:bookmarkStart w:id="75" w:name="_Toc31480060"/>
       <w:r>
         <w:rPr>
           <w:lang w:val="en-US"/>
@@ -22264,7 +22020,7 @@
         </w:rPr>
         <w:t xml:space="preserve"> - Scrapper - Text to JSON Question</w:t>
       </w:r>
-      <w:bookmarkEnd w:id="74"/>
+      <w:bookmarkEnd w:id="75"/>
     </w:p>
     <w:tbl>
       <w:tblPr>
@@ -25528,15 +25284,15 @@
       <w:pPr>
         <w:pStyle w:val="Ttulo3"/>
       </w:pPr>
-      <w:bookmarkStart w:id="75" w:name="_Hlk30852451"/>
-      <w:bookmarkStart w:id="76" w:name="_Toc31483205"/>
+      <w:bookmarkStart w:id="76" w:name="_Hlk30852451"/>
+      <w:bookmarkStart w:id="77" w:name="_Toc31483205"/>
       <w:r>
         <w:t>3.</w:t>
       </w:r>
       <w:r>
         <w:t>2.</w:t>
       </w:r>
-      <w:bookmarkEnd w:id="75"/>
+      <w:bookmarkEnd w:id="76"/>
       <w:r>
         <w:t>7</w:t>
       </w:r>
@@ -25546,7 +25302,7 @@
       <w:r>
         <w:t>Scrapper – Função Principal</w:t>
       </w:r>
-      <w:bookmarkEnd w:id="76"/>
+      <w:bookmarkEnd w:id="77"/>
     </w:p>
     <w:p>
       <w:pPr>
@@ -25610,7 +25366,7 @@
         <w:pStyle w:val="Legenda"/>
         <w:keepNext/>
       </w:pPr>
-      <w:bookmarkStart w:id="77" w:name="_Toc31480061"/>
+      <w:bookmarkStart w:id="78" w:name="_Toc31480061"/>
       <w:r>
         <w:t xml:space="preserve">Quadro </w:t>
       </w:r>
@@ -25638,7 +25394,7 @@
       <w:r>
         <w:t>- Scrapper Main Function</w:t>
       </w:r>
-      <w:bookmarkEnd w:id="77"/>
+      <w:bookmarkEnd w:id="78"/>
     </w:p>
     <w:tbl>
       <w:tblPr>
@@ -25955,7 +25711,7 @@
         <w:pStyle w:val="Ttulo2"/>
         <w:spacing w:line="360" w:lineRule="auto"/>
       </w:pPr>
-      <w:bookmarkStart w:id="78" w:name="_Toc31483206"/>
+      <w:bookmarkStart w:id="79" w:name="_Toc31483206"/>
       <w:r>
         <w:t>3.</w:t>
       </w:r>
@@ -25983,7 +25739,7 @@
       <w:r>
         <w:t>MongoDB</w:t>
       </w:r>
-      <w:bookmarkEnd w:id="78"/>
+      <w:bookmarkEnd w:id="79"/>
     </w:p>
     <w:p>
       <w:pPr>
@@ -26083,9 +25839,9 @@
       <w:pPr>
         <w:pStyle w:val="Legenda"/>
         <w:keepNext/>
-        <w:jc w:val="both"/>
-      </w:pPr>
-      <w:bookmarkStart w:id="79" w:name="_Toc31570652"/>
+        <w:jc w:val="center"/>
+      </w:pPr>
+      <w:bookmarkStart w:id="80" w:name="_Toc31627741"/>
       <w:r>
         <w:t xml:space="preserve">Figura </w:t>
       </w:r>
@@ -26113,12 +25869,12 @@
       <w:r>
         <w:t>Exemplo de Documento Inserido</w:t>
       </w:r>
-      <w:bookmarkEnd w:id="79"/>
+      <w:bookmarkEnd w:id="80"/>
     </w:p>
     <w:p>
       <w:pPr>
         <w:keepNext/>
-        <w:jc w:val="both"/>
+        <w:jc w:val="center"/>
       </w:pPr>
       <w:r>
         <w:rPr>
@@ -26172,6 +25928,7 @@
     <w:p>
       <w:pPr>
         <w:spacing w:before="120" w:after="120" w:line="360" w:lineRule="auto"/>
+        <w:jc w:val="center"/>
         <w:rPr>
           <w:sz w:val="20"/>
           <w:szCs w:val="20"/>
@@ -26309,7 +26066,7 @@
         <w:pStyle w:val="Ttulo2"/>
         <w:spacing w:line="360" w:lineRule="auto"/>
       </w:pPr>
-      <w:bookmarkStart w:id="80" w:name="_Toc31483207"/>
+      <w:bookmarkStart w:id="81" w:name="_Toc31483207"/>
       <w:r>
         <w:t>3.</w:t>
       </w:r>
@@ -26349,7 +26106,7 @@
       <w:r>
         <w:t>Flask</w:t>
       </w:r>
-      <w:bookmarkEnd w:id="80"/>
+      <w:bookmarkEnd w:id="81"/>
       <w:r>
         <w:t xml:space="preserve"> </w:t>
       </w:r>
@@ -26516,7 +26273,7 @@
         <w:pStyle w:val="Legenda"/>
         <w:keepNext/>
       </w:pPr>
-      <w:bookmarkStart w:id="81" w:name="_Toc31480062"/>
+      <w:bookmarkStart w:id="82" w:name="_Toc31480062"/>
       <w:r>
         <w:t xml:space="preserve">Quadro </w:t>
       </w:r>
@@ -26553,7 +26310,7 @@
       <w:r>
         <w:t>end: Conexão com Banco de Dados</w:t>
       </w:r>
-      <w:bookmarkEnd w:id="81"/>
+      <w:bookmarkEnd w:id="82"/>
     </w:p>
     <w:tbl>
       <w:tblPr>
@@ -27620,7 +27377,7 @@
         <w:pStyle w:val="Legenda"/>
         <w:keepNext/>
       </w:pPr>
-      <w:bookmarkStart w:id="82" w:name="_Toc31480063"/>
+      <w:bookmarkStart w:id="83" w:name="_Toc31480063"/>
       <w:r>
         <w:t xml:space="preserve">Quadro </w:t>
       </w:r>
@@ -27657,7 +27414,7 @@
       <w:r>
         <w:t>end: 3º e 4º Rotas</w:t>
       </w:r>
-      <w:bookmarkEnd w:id="82"/>
+      <w:bookmarkEnd w:id="83"/>
     </w:p>
     <w:tbl>
       <w:tblPr>
@@ -27681,7 +27438,7 @@
             <w:tcW w:w="460" w:type="dxa"/>
           </w:tcPr>
           <w:p>
-            <w:bookmarkStart w:id="83" w:name="_Hlk25495986"/>
+            <w:bookmarkStart w:id="84" w:name="_Hlk25495986"/>
             <w:r>
               <w:t>1</w:t>
             </w:r>
@@ -28615,7 +28372,7 @@
         </w:tc>
       </w:tr>
     </w:tbl>
-    <w:bookmarkEnd w:id="83"/>
+    <w:bookmarkEnd w:id="84"/>
     <w:p>
       <w:pPr>
         <w:rPr>
@@ -28729,7 +28486,7 @@
         <w:pStyle w:val="Legenda"/>
         <w:keepNext/>
       </w:pPr>
-      <w:bookmarkStart w:id="84" w:name="_Toc31480064"/>
+      <w:bookmarkStart w:id="85" w:name="_Toc31480064"/>
       <w:r>
         <w:t xml:space="preserve">Quadro </w:t>
       </w:r>
@@ -28766,7 +28523,7 @@
       <w:r>
         <w:t>end: 5º e 6º Rota</w:t>
       </w:r>
-      <w:bookmarkEnd w:id="84"/>
+      <w:bookmarkEnd w:id="85"/>
     </w:p>
     <w:tbl>
       <w:tblPr>
@@ -29897,7 +29654,7 @@
         <w:pStyle w:val="Ttulo2"/>
         <w:spacing w:line="360" w:lineRule="auto"/>
       </w:pPr>
-      <w:bookmarkStart w:id="85" w:name="_Toc31483208"/>
+      <w:bookmarkStart w:id="86" w:name="_Toc31483208"/>
       <w:r>
         <w:t>3.</w:t>
       </w:r>
@@ -29910,7 +29667,7 @@
       <w:r>
         <w:t>DataService - Comunicação com API</w:t>
       </w:r>
-      <w:bookmarkEnd w:id="85"/>
+      <w:bookmarkEnd w:id="86"/>
     </w:p>
     <w:p>
       <w:pPr>
@@ -29927,7 +29684,7 @@
         <w:pStyle w:val="Legenda"/>
         <w:keepNext/>
       </w:pPr>
-      <w:bookmarkStart w:id="86" w:name="_Toc31480065"/>
+      <w:bookmarkStart w:id="87" w:name="_Toc31480065"/>
       <w:r>
         <w:t xml:space="preserve">Quadro </w:t>
       </w:r>
@@ -29955,7 +29712,7 @@
       <w:r>
         <w:t xml:space="preserve"> Classe DataService</w:t>
       </w:r>
-      <w:bookmarkEnd w:id="86"/>
+      <w:bookmarkEnd w:id="87"/>
     </w:p>
     <w:tbl>
       <w:tblPr>
@@ -30365,11 +30122,11 @@
             <w:r>
               <w:t xml:space="preserve">  public </w:t>
             </w:r>
-            <w:bookmarkStart w:id="87" w:name="_Hlk25497538"/>
+            <w:bookmarkStart w:id="88" w:name="_Hlk25497538"/>
             <w:r>
               <w:t>getAuthenticated</w:t>
             </w:r>
-            <w:bookmarkEnd w:id="87"/>
+            <w:bookmarkEnd w:id="88"/>
             <w:r>
               <w:t>(data: any) {</w:t>
             </w:r>
@@ -31093,9 +30850,9 @@
           <w:szCs w:val="28"/>
         </w:rPr>
       </w:pPr>
-      <w:bookmarkStart w:id="88" w:name="_Toc483916793"/>
-      <w:bookmarkStart w:id="89" w:name="_Toc483916838"/>
-      <w:bookmarkStart w:id="90" w:name="_Toc31483209"/>
+      <w:bookmarkStart w:id="89" w:name="_Toc483916793"/>
+      <w:bookmarkStart w:id="90" w:name="_Toc483916838"/>
+      <w:bookmarkStart w:id="91" w:name="_Toc31483209"/>
       <w:r>
         <w:rPr>
           <w:caps w:val="0"/>
@@ -31105,9 +30862,9 @@
         <w:lastRenderedPageBreak/>
         <w:t>4. RESULTADOS</w:t>
       </w:r>
-      <w:bookmarkEnd w:id="88"/>
       <w:bookmarkEnd w:id="89"/>
       <w:bookmarkEnd w:id="90"/>
+      <w:bookmarkEnd w:id="91"/>
     </w:p>
     <w:p>
       <w:pPr>
@@ -31154,7 +30911,7 @@
       <w:r>
         <w:t xml:space="preserve">s durante o capítulo 2. </w:t>
       </w:r>
-      <w:bookmarkStart w:id="91" w:name="_Hlk26214654"/>
+      <w:bookmarkStart w:id="92" w:name="_Hlk26214654"/>
     </w:p>
     <w:p>
       <w:pPr>
@@ -31165,15 +30922,15 @@
           <w:iCs/>
         </w:rPr>
       </w:pPr>
-      <w:bookmarkStart w:id="92" w:name="_Toc31483210"/>
+      <w:bookmarkStart w:id="93" w:name="_Toc31483210"/>
       <w:r>
         <w:t xml:space="preserve">4.1. </w:t>
       </w:r>
-      <w:bookmarkEnd w:id="91"/>
+      <w:bookmarkEnd w:id="92"/>
       <w:r>
         <w:t>Raspagem das Questões</w:t>
       </w:r>
-      <w:bookmarkEnd w:id="92"/>
+      <w:bookmarkEnd w:id="93"/>
     </w:p>
     <w:p>
       <w:pPr>
@@ -31300,9 +31057,9 @@
       <w:pPr>
         <w:pStyle w:val="Legenda"/>
         <w:keepNext/>
-        <w:jc w:val="both"/>
-      </w:pPr>
-      <w:bookmarkStart w:id="93" w:name="_Toc31570653"/>
+        <w:jc w:val="center"/>
+      </w:pPr>
+      <w:bookmarkStart w:id="94" w:name="_Toc31627742"/>
       <w:r>
         <w:t xml:space="preserve">Figura </w:t>
       </w:r>
@@ -31327,12 +31084,13 @@
       <w:r>
         <w:t xml:space="preserve"> - Resultados da Raspagem</w:t>
       </w:r>
-      <w:bookmarkEnd w:id="93"/>
+      <w:bookmarkEnd w:id="94"/>
     </w:p>
     <w:p>
       <w:pPr>
         <w:pStyle w:val="Corpodetexto"/>
         <w:spacing w:line="240" w:lineRule="auto"/>
+        <w:jc w:val="center"/>
       </w:pPr>
       <w:r>
         <w:rPr>
@@ -31393,6 +31151,7 @@
     </w:p>
     <w:p>
       <w:pPr>
+        <w:jc w:val="center"/>
         <w:rPr>
           <w:sz w:val="20"/>
           <w:szCs w:val="20"/>
@@ -31445,7 +31204,7 @@
         <w:pStyle w:val="Legenda"/>
         <w:keepNext/>
       </w:pPr>
-      <w:bookmarkStart w:id="94" w:name="_Toc31480089"/>
+      <w:bookmarkStart w:id="95" w:name="_Toc31480089"/>
       <w:r>
         <w:t xml:space="preserve">Tabela </w:t>
       </w:r>
@@ -31470,7 +31229,7 @@
       <w:r>
         <w:t xml:space="preserve"> - Resultados da Raspagem</w:t>
       </w:r>
-      <w:bookmarkEnd w:id="94"/>
+      <w:bookmarkEnd w:id="95"/>
     </w:p>
     <w:tbl>
       <w:tblPr>
@@ -31959,8 +31718,9 @@
       <w:pPr>
         <w:pStyle w:val="Legenda"/>
         <w:keepNext/>
-      </w:pPr>
-      <w:bookmarkStart w:id="95" w:name="_Toc31570654"/>
+        <w:jc w:val="center"/>
+      </w:pPr>
+      <w:bookmarkStart w:id="96" w:name="_Toc31627743"/>
       <w:r>
         <w:t xml:space="preserve">Figura </w:t>
       </w:r>
@@ -31988,12 +31748,13 @@
       <w:r>
         <w:t>Filtro de Ausentes e Inválidos no Schema do MongoDB</w:t>
       </w:r>
-      <w:bookmarkEnd w:id="95"/>
+      <w:bookmarkEnd w:id="96"/>
     </w:p>
     <w:p>
       <w:pPr>
         <w:pStyle w:val="Corpodetexto"/>
         <w:spacing w:line="360" w:lineRule="auto"/>
+        <w:jc w:val="center"/>
       </w:pPr>
       <w:r>
         <w:rPr>
@@ -32041,6 +31802,7 @@
     </w:p>
     <w:p>
       <w:pPr>
+        <w:jc w:val="center"/>
         <w:rPr>
           <w:sz w:val="20"/>
           <w:szCs w:val="20"/>
@@ -32197,7 +31959,7 @@
       <w:pPr>
         <w:pStyle w:val="Ttulo2"/>
       </w:pPr>
-      <w:bookmarkStart w:id="96" w:name="_Toc31483211"/>
+      <w:bookmarkStart w:id="97" w:name="_Toc31483211"/>
       <w:r>
         <w:t>4.</w:t>
       </w:r>
@@ -32216,7 +31978,7 @@
       <w:r>
         <w:t>esenvolvida</w:t>
       </w:r>
-      <w:bookmarkEnd w:id="96"/>
+      <w:bookmarkEnd w:id="97"/>
     </w:p>
     <w:p>
       <w:pPr>
@@ -32286,7 +32048,7 @@
         <w:pStyle w:val="Ttulo2"/>
         <w:spacing w:line="360" w:lineRule="auto"/>
       </w:pPr>
-      <w:bookmarkStart w:id="97" w:name="_Toc31483212"/>
+      <w:bookmarkStart w:id="98" w:name="_Toc31483212"/>
       <w:r>
         <w:t>4.</w:t>
       </w:r>
@@ -32299,7 +32061,7 @@
       <w:r>
         <w:t>Aplicativo Consumidor da API e Banco de Dados</w:t>
       </w:r>
-      <w:bookmarkEnd w:id="97"/>
+      <w:bookmarkEnd w:id="98"/>
     </w:p>
     <w:p>
       <w:pPr>
@@ -32354,8 +32116,9 @@
       <w:pPr>
         <w:pStyle w:val="Legenda"/>
         <w:keepNext/>
-      </w:pPr>
-      <w:bookmarkStart w:id="98" w:name="_Toc31570655"/>
+        <w:jc w:val="center"/>
+      </w:pPr>
+      <w:bookmarkStart w:id="99" w:name="_Toc31627744"/>
       <w:r>
         <w:t xml:space="preserve">Figura </w:t>
       </w:r>
@@ -32380,11 +32143,11 @@
       <w:r>
         <w:t xml:space="preserve"> - Arquitetura do Aplicativo QuizFATEC</w:t>
       </w:r>
-      <w:bookmarkEnd w:id="98"/>
-    </w:p>
-    <w:p>
-      <w:pPr>
-        <w:jc w:val="both"/>
+      <w:bookmarkEnd w:id="99"/>
+    </w:p>
+    <w:p>
+      <w:pPr>
+        <w:jc w:val="center"/>
       </w:pPr>
       <w:r>
         <w:rPr>
@@ -32429,6 +32192,7 @@
     </w:p>
     <w:p>
       <w:pPr>
+        <w:jc w:val="center"/>
         <w:rPr>
           <w:sz w:val="20"/>
           <w:szCs w:val="20"/>
@@ -32537,7 +32301,7 @@
         <w:pStyle w:val="Ttulo3"/>
         <w:spacing w:line="360" w:lineRule="auto"/>
       </w:pPr>
-      <w:bookmarkStart w:id="99" w:name="_Toc31483213"/>
+      <w:bookmarkStart w:id="100" w:name="_Toc31483213"/>
       <w:r>
         <w:t>4</w:t>
       </w:r>
@@ -32571,7 +32335,7 @@
       <w:r>
         <w:t>unções</w:t>
       </w:r>
-      <w:bookmarkEnd w:id="99"/>
+      <w:bookmarkEnd w:id="100"/>
     </w:p>
     <w:p>
       <w:pPr>
@@ -32628,8 +32392,9 @@
       <w:pPr>
         <w:pStyle w:val="Legenda"/>
         <w:keepNext/>
-      </w:pPr>
-      <w:bookmarkStart w:id="100" w:name="_Toc31570656"/>
+        <w:jc w:val="center"/>
+      </w:pPr>
+      <w:bookmarkStart w:id="101" w:name="_Toc31627745"/>
       <w:r>
         <w:t xml:space="preserve">Figura </w:t>
       </w:r>
@@ -32654,12 +32419,12 @@
       <w:r>
         <w:t xml:space="preserve"> - Tela de Login Preenchida</w:t>
       </w:r>
-      <w:bookmarkEnd w:id="100"/>
+      <w:bookmarkEnd w:id="101"/>
     </w:p>
     <w:p>
       <w:pPr>
         <w:keepNext/>
-        <w:jc w:val="both"/>
+        <w:jc w:val="center"/>
       </w:pPr>
       <w:r>
         <w:rPr>
@@ -32704,6 +32469,7 @@
     </w:p>
     <w:p>
       <w:pPr>
+        <w:jc w:val="center"/>
         <w:rPr>
           <w:sz w:val="20"/>
           <w:szCs w:val="20"/>
@@ -32727,6 +32493,7 @@
     <w:p>
       <w:pPr>
         <w:keepNext/>
+        <w:jc w:val="center"/>
       </w:pPr>
     </w:p>
     <w:p>
@@ -32773,8 +32540,9 @@
       <w:pPr>
         <w:pStyle w:val="Legenda"/>
         <w:keepNext/>
-      </w:pPr>
-      <w:bookmarkStart w:id="101" w:name="_Toc31570657"/>
+        <w:jc w:val="center"/>
+      </w:pPr>
+      <w:bookmarkStart w:id="102" w:name="_Toc31627746"/>
       <w:r>
         <w:t xml:space="preserve">Figura </w:t>
       </w:r>
@@ -32799,11 +32567,11 @@
       <w:r>
         <w:t xml:space="preserve"> - Tela Home</w:t>
       </w:r>
-      <w:bookmarkEnd w:id="101"/>
-    </w:p>
-    <w:p>
-      <w:pPr>
-        <w:jc w:val="both"/>
+      <w:bookmarkEnd w:id="102"/>
+    </w:p>
+    <w:p>
+      <w:pPr>
+        <w:jc w:val="center"/>
       </w:pPr>
       <w:r>
         <w:rPr>
@@ -32848,6 +32616,7 @@
     </w:p>
     <w:p>
       <w:pPr>
+        <w:jc w:val="center"/>
         <w:rPr>
           <w:sz w:val="20"/>
           <w:szCs w:val="20"/>
@@ -32880,16 +32649,10 @@
         <w:t xml:space="preserve">A figura </w:t>
       </w:r>
       <w:r>
-        <w:t>1</w:t>
-      </w:r>
-      <w:r>
-        <w:t>6</w:t>
-      </w:r>
-      <w:r>
-        <w:t xml:space="preserve"> </w:t>
-      </w:r>
-      <w:r>
-        <w:t xml:space="preserve"> mostra a mensagem de boas-vindas</w:t>
+        <w:t>16 mostra</w:t>
+      </w:r>
+      <w:r>
+        <w:t xml:space="preserve"> a mensagem de boas-vindas</w:t>
       </w:r>
       <w:r>
         <w:t xml:space="preserve"> seguida do apelido do usuário, o objetivo é manter a comunicação leve e prática.</w:t>
@@ -32948,9 +32711,9 @@
       <w:pPr>
         <w:pStyle w:val="Legenda"/>
         <w:keepNext/>
-        <w:jc w:val="both"/>
-      </w:pPr>
-      <w:bookmarkStart w:id="102" w:name="_Toc31570658"/>
+        <w:jc w:val="center"/>
+      </w:pPr>
+      <w:bookmarkStart w:id="103" w:name="_Toc31627747"/>
       <w:r>
         <w:t xml:space="preserve">Figura </w:t>
       </w:r>
@@ -32975,12 +32738,12 @@
       <w:r>
         <w:t xml:space="preserve"> - Questão de Química</w:t>
       </w:r>
-      <w:bookmarkEnd w:id="102"/>
+      <w:bookmarkEnd w:id="103"/>
     </w:p>
     <w:p>
       <w:pPr>
         <w:keepNext/>
-        <w:jc w:val="both"/>
+        <w:jc w:val="center"/>
       </w:pPr>
       <w:r>
         <w:rPr>
@@ -33025,6 +32788,7 @@
     </w:p>
     <w:p>
       <w:pPr>
+        <w:jc w:val="center"/>
         <w:rPr>
           <w:sz w:val="20"/>
           <w:szCs w:val="20"/>
@@ -33047,6 +32811,7 @@
     </w:p>
     <w:p>
       <w:pPr>
+        <w:jc w:val="center"/>
         <w:rPr>
           <w:sz w:val="20"/>
           <w:szCs w:val="20"/>
@@ -33118,8 +32883,9 @@
       <w:pPr>
         <w:pStyle w:val="Legenda"/>
         <w:keepNext/>
-      </w:pPr>
-      <w:bookmarkStart w:id="103" w:name="_Toc31570659"/>
+        <w:jc w:val="center"/>
+      </w:pPr>
+      <w:bookmarkStart w:id="104" w:name="_Toc31627748"/>
       <w:r>
         <w:lastRenderedPageBreak/>
         <w:t xml:space="preserve">Figura </w:t>
@@ -33151,11 +32917,11 @@
       <w:r>
         <w:t>Botão Validar</w:t>
       </w:r>
-      <w:bookmarkEnd w:id="103"/>
-    </w:p>
-    <w:p>
-      <w:pPr>
-        <w:jc w:val="both"/>
+      <w:bookmarkEnd w:id="104"/>
+    </w:p>
+    <w:p>
+      <w:pPr>
+        <w:jc w:val="center"/>
         <w:rPr>
           <w:sz w:val="20"/>
           <w:szCs w:val="20"/>
@@ -33213,6 +32979,7 @@
     </w:p>
     <w:p>
       <w:pPr>
+        <w:jc w:val="center"/>
         <w:rPr>
           <w:sz w:val="20"/>
           <w:szCs w:val="20"/>
@@ -33275,8 +33042,9 @@
       <w:pPr>
         <w:pStyle w:val="Legenda"/>
         <w:keepNext/>
-      </w:pPr>
-      <w:bookmarkStart w:id="104" w:name="_Toc31570660"/>
+        <w:jc w:val="center"/>
+      </w:pPr>
+      <w:bookmarkStart w:id="105" w:name="_Toc31627749"/>
       <w:r>
         <w:t xml:space="preserve">Figura </w:t>
       </w:r>
@@ -33301,12 +33069,12 @@
       <w:r>
         <w:t xml:space="preserve"> - Diagrama Reportar Questão</w:t>
       </w:r>
-      <w:bookmarkStart w:id="105" w:name="_Toc118654511"/>
-      <w:bookmarkEnd w:id="104"/>
-    </w:p>
-    <w:p>
-      <w:pPr>
-        <w:jc w:val="both"/>
+      <w:bookmarkStart w:id="106" w:name="_Toc118654511"/>
+      <w:bookmarkEnd w:id="105"/>
+    </w:p>
+    <w:p>
+      <w:pPr>
+        <w:jc w:val="center"/>
         <w:rPr>
           <w:sz w:val="20"/>
           <w:szCs w:val="20"/>
@@ -33364,6 +33132,7 @@
     </w:p>
     <w:p>
       <w:pPr>
+        <w:jc w:val="center"/>
         <w:rPr>
           <w:sz w:val="20"/>
           <w:szCs w:val="20"/>
@@ -33469,7 +33238,7 @@
         <w:pStyle w:val="Ttulo2"/>
         <w:spacing w:line="360" w:lineRule="auto"/>
       </w:pPr>
-      <w:bookmarkStart w:id="106" w:name="_Toc31483214"/>
+      <w:bookmarkStart w:id="107" w:name="_Toc31483214"/>
       <w:r>
         <w:t>4.</w:t>
       </w:r>
@@ -33497,7 +33266,7 @@
       <w:r>
         <w:t>emelhantes</w:t>
       </w:r>
-      <w:bookmarkEnd w:id="106"/>
+      <w:bookmarkEnd w:id="107"/>
     </w:p>
     <w:p>
       <w:pPr>
@@ -33526,7 +33295,7 @@
         <w:pStyle w:val="Legenda"/>
         <w:keepNext/>
       </w:pPr>
-      <w:bookmarkStart w:id="107" w:name="_Toc31480090"/>
+      <w:bookmarkStart w:id="108" w:name="_Toc31480090"/>
       <w:r>
         <w:t xml:space="preserve">Tabela </w:t>
       </w:r>
@@ -33551,7 +33320,7 @@
       <w:r>
         <w:t xml:space="preserve"> - Comparativo com Tecnologias Semelhantes</w:t>
       </w:r>
-      <w:bookmarkEnd w:id="107"/>
+      <w:bookmarkEnd w:id="108"/>
     </w:p>
     <w:tbl>
       <w:tblPr>
@@ -33987,10 +33756,10 @@
           <w:szCs w:val="28"/>
         </w:rPr>
       </w:pPr>
-      <w:bookmarkStart w:id="108" w:name="_Toc483916794"/>
-      <w:bookmarkStart w:id="109" w:name="_Toc483916839"/>
-      <w:bookmarkStart w:id="110" w:name="_Toc31483215"/>
-      <w:bookmarkStart w:id="111" w:name="_Toc118654510"/>
+      <w:bookmarkStart w:id="109" w:name="_Toc483916794"/>
+      <w:bookmarkStart w:id="110" w:name="_Toc483916839"/>
+      <w:bookmarkStart w:id="111" w:name="_Toc31483215"/>
+      <w:bookmarkStart w:id="112" w:name="_Toc118654510"/>
       <w:r>
         <w:rPr>
           <w:caps w:val="0"/>
@@ -34000,8 +33769,8 @@
         <w:lastRenderedPageBreak/>
         <w:t>5. C</w:t>
       </w:r>
-      <w:bookmarkEnd w:id="108"/>
       <w:bookmarkEnd w:id="109"/>
+      <w:bookmarkEnd w:id="110"/>
       <w:r>
         <w:rPr>
           <w:caps w:val="0"/>
@@ -34026,7 +33795,7 @@
         </w:rPr>
         <w:t>S</w:t>
       </w:r>
-      <w:bookmarkEnd w:id="110"/>
+      <w:bookmarkEnd w:id="111"/>
     </w:p>
     <w:p>
       <w:pPr>
@@ -34046,7 +33815,7 @@
         <w:pStyle w:val="Ttulo2"/>
         <w:spacing w:line="360" w:lineRule="auto"/>
       </w:pPr>
-      <w:bookmarkStart w:id="112" w:name="_Toc31483216"/>
+      <w:bookmarkStart w:id="113" w:name="_Toc31483216"/>
       <w:r>
         <w:t>5</w:t>
       </w:r>
@@ -34056,7 +33825,7 @@
       <w:r>
         <w:t>Uso do Scrapper</w:t>
       </w:r>
-      <w:bookmarkEnd w:id="112"/>
+      <w:bookmarkEnd w:id="113"/>
     </w:p>
     <w:p>
       <w:pPr>
@@ -34139,7 +33908,7 @@
         <w:pStyle w:val="Ttulo2"/>
         <w:spacing w:line="360" w:lineRule="auto"/>
       </w:pPr>
-      <w:bookmarkStart w:id="113" w:name="_Toc31483217"/>
+      <w:bookmarkStart w:id="114" w:name="_Toc31483217"/>
       <w:r>
         <w:t>5</w:t>
       </w:r>
@@ -34155,7 +33924,7 @@
       <w:r>
         <w:t>Tecnologias Aplicadas</w:t>
       </w:r>
-      <w:bookmarkEnd w:id="113"/>
+      <w:bookmarkEnd w:id="114"/>
     </w:p>
     <w:p>
       <w:pPr>
@@ -34322,7 +34091,7 @@
         <w:pStyle w:val="Ttulo2"/>
         <w:spacing w:line="360" w:lineRule="auto"/>
       </w:pPr>
-      <w:bookmarkStart w:id="114" w:name="_Toc31483218"/>
+      <w:bookmarkStart w:id="115" w:name="_Toc31483218"/>
       <w:r>
         <w:t>5</w:t>
       </w:r>
@@ -34338,7 +34107,7 @@
       <w:r>
         <w:t>Contribuições</w:t>
       </w:r>
-      <w:bookmarkEnd w:id="114"/>
+      <w:bookmarkEnd w:id="115"/>
     </w:p>
     <w:p>
       <w:pPr>
@@ -34408,8 +34177,6 @@
       <w:r>
         <w:t>q</w:t>
       </w:r>
-      <w:bookmarkStart w:id="115" w:name="_GoBack"/>
-      <w:bookmarkEnd w:id="115"/>
       <w:r>
         <w:t>uestões.</w:t>
       </w:r>
@@ -34640,7 +34407,7 @@
         </w:rPr>
         <w:t xml:space="preserve"> </w:t>
       </w:r>
-      <w:bookmarkEnd w:id="111"/>
+      <w:bookmarkEnd w:id="112"/>
       <w:bookmarkEnd w:id="118"/>
       <w:bookmarkEnd w:id="119"/>
     </w:p>
@@ -37117,7 +36884,7 @@
       <w:bookmarkStart w:id="120" w:name="_Toc444183848"/>
       <w:bookmarkStart w:id="121" w:name="_Toc483916796"/>
       <w:bookmarkStart w:id="122" w:name="_Toc483916841"/>
-      <w:bookmarkEnd w:id="105"/>
+      <w:bookmarkEnd w:id="106"/>
       <w:bookmarkEnd w:id="120"/>
       <w:bookmarkEnd w:id="121"/>
       <w:bookmarkEnd w:id="122"/>
@@ -37451,7 +37218,7 @@
         <v:path o:extrusionok="f" gradientshapeok="t" o:connecttype="rect"/>
         <o:lock v:ext="edit" aspectratio="t"/>
       </v:shapetype>
-      <v:shape id="_x0000_i1042" type="#_x0000_t75" style="width:3in;height:3in" o:bullet="t">
+      <v:shape id="_x0000_i1027" type="#_x0000_t75" style="width:3in;height:3in" o:bullet="t">
         <v:imagedata r:id="rId1" o:title=""/>
       </v:shape>
     </w:pict>
@@ -41226,6 +40993,7 @@
   <w:style w:type="character" w:default="1" w:styleId="Fontepargpadro">
     <w:name w:val="Default Paragraph Font"/>
     <w:uiPriority w:val="1"/>
+    <w:semiHidden/>
     <w:unhideWhenUsed/>
   </w:style>
   <w:style w:type="table" w:default="1" w:styleId="Tabelanormal">
@@ -42735,7 +42503,7 @@
 </file>
 
 <file path=customXml/itemProps1.xml><?xml version="1.0" encoding="utf-8"?>
-<ds:datastoreItem xmlns:ds="http://schemas.openxmlformats.org/officeDocument/2006/customXml" ds:itemID="{2D6164E7-F800-43EE-822B-452A2C802C12}">
+<ds:datastoreItem xmlns:ds="http://schemas.openxmlformats.org/officeDocument/2006/customXml" ds:itemID="{0C2BB4E0-1090-4443-BEC3-25BC12FD7471}">
   <ds:schemaRefs>
     <ds:schemaRef ds:uri="http://schemas.openxmlformats.org/officeDocument/2006/bibliography"/>
   </ds:schemaRefs>

</xml_diff>

<commit_message>
Ultimo commit antes de apresentar
</commit_message>
<xml_diff>
--- a/Documentacao/TG - QuizFATEC - Cesar Santos.docx
+++ b/Documentacao/TG - QuizFATEC - Cesar Santos.docx
@@ -1051,10 +1051,7 @@
                               </w:rPr>
                             </w:pPr>
                             <w:r>
-                              <w:rPr>
-                                <w:color w:val="00B050"/>
-                              </w:rPr>
-                              <w:t>69f</w:t>
+                              <w:t>70f</w:t>
                             </w:r>
                             <w:r>
                               <w:t>.</w:t>
@@ -1376,10 +1373,7 @@
                         </w:rPr>
                       </w:pPr>
                       <w:r>
-                        <w:rPr>
-                          <w:color w:val="00B050"/>
-                        </w:rPr>
-                        <w:t>69f</w:t>
+                        <w:t>70f</w:t>
                       </w:r>
                       <w:r>
                         <w:t>.</w:t>
@@ -1775,22 +1769,7 @@
         <w:t xml:space="preserve"> </w:t>
       </w:r>
       <w:r>
-        <w:rPr>
-          <w:color w:val="00B050"/>
-        </w:rPr>
-        <w:t>6</w:t>
-      </w:r>
-      <w:r>
-        <w:rPr>
-          <w:color w:val="00B050"/>
-        </w:rPr>
-        <w:t>9</w:t>
-      </w:r>
-      <w:r>
-        <w:rPr>
-          <w:color w:val="00B050"/>
-        </w:rPr>
-        <w:t>f</w:t>
+        <w:t>70f</w:t>
       </w:r>
       <w:r>
         <w:t>. Trabalho de Graduação - FATEC de São José dos Campos: Professor Jessen Vidal.</w:t>
@@ -2376,15 +2355,17 @@
           <w:b/>
           <w:bCs/>
         </w:rPr>
-        <w:t xml:space="preserve">Me. Fernando Masanori </w:t>
-      </w:r>
+        <w:t xml:space="preserve">Diego </w:t>
+      </w:r>
+      <w:proofErr w:type="spellStart"/>
       <w:r>
         <w:rPr>
           <w:b/>
           <w:bCs/>
         </w:rPr>
-        <w:t>–</w:t>
-      </w:r>
+        <w:t>Palharini</w:t>
+      </w:r>
+      <w:proofErr w:type="spellEnd"/>
       <w:r>
         <w:rPr>
           <w:b/>
@@ -2397,7 +2378,28 @@
           <w:b/>
           <w:bCs/>
         </w:rPr>
-        <w:t>FATEC SJC</w:t>
+        <w:t>–</w:t>
+      </w:r>
+      <w:r>
+        <w:rPr>
+          <w:b/>
+          <w:bCs/>
+        </w:rPr>
+        <w:t xml:space="preserve"> </w:t>
+      </w:r>
+      <w:r>
+        <w:rPr>
+          <w:b/>
+          <w:bCs/>
+        </w:rPr>
+        <w:t xml:space="preserve">TECSUS </w:t>
+      </w:r>
+      <w:r>
+        <w:rPr>
+          <w:b/>
+          <w:bCs/>
+        </w:rPr>
+        <w:t>SJC</w:t>
       </w:r>
     </w:p>
     <w:p>
@@ -7120,8 +7122,6 @@
       </w:r>
       <w:r>
         <w:tab/>
-      </w:r>
-      <w:r>
         <w:t>Exame Nacional do Ensino Médio</w:t>
       </w:r>
     </w:p>
@@ -11119,13 +11119,7 @@
         <w:jc w:val="both"/>
       </w:pPr>
       <w:r>
-        <w:t xml:space="preserve">No ano de 2018, o </w:t>
-      </w:r>
-      <w:r>
-        <w:t>Exame Nacional do Ensino Médio</w:t>
-      </w:r>
-      <w:r>
-        <w:t xml:space="preserve"> (ENEM), registrou a confirmação de 5,5 milhões de participantes, como uma taxa de abstenção de 29% nos anos anteriores</w:t>
+        <w:t>No ano de 2018, o Exame Nacional do Ensino Médio (ENEM), registrou a confirmação de 5,5 milhões de participantes, como uma taxa de abstenção de 29% nos anos anteriores</w:t>
       </w:r>
       <w:r>
         <w:t xml:space="preserve"> (INEP, 2018). J</w:t>
@@ -11140,21 +11134,10 @@
         <w:t>participantes</w:t>
       </w:r>
       <w:r>
-        <w:t xml:space="preserve"> prestaram o primeiro dia do, </w:t>
-      </w:r>
-      <w:bookmarkStart w:id="8" w:name="_GoBack"/>
-      <w:bookmarkEnd w:id="8"/>
-      <w:r>
-        <w:t>uma taxa de presença de 76,9%, o número de inscritos era de 5,1 milhões.</w:t>
-      </w:r>
-      <w:r>
-        <w:t xml:space="preserve"> A taxa de absentismo caiu para de 23,1% </w:t>
-      </w:r>
-      <w:r>
-        <w:t>(INEP, 2019)</w:t>
-      </w:r>
-      <w:r>
-        <w:t xml:space="preserve">. Esses dados representam o sonho de milhões de brasileiros de conquistar o diploma educação superior, número que vem crescendo, segundo o </w:t>
+        <w:t xml:space="preserve"> prestaram o primeiro dia do, uma taxa de presença de 76,9%, o número de inscritos era de 5,1 milhões.</w:t>
+      </w:r>
+      <w:r>
+        <w:t xml:space="preserve"> A taxa de absentismo caiu para de 23,1% (INEP, 2019). Esses dados representam o sonho de milhões de brasileiros de conquistar o diploma educação superior, número que vem crescendo, segundo o </w:t>
       </w:r>
       <w:r>
         <w:t>Instituto Brasileiro de Geografia e Estatística (</w:t>
@@ -11206,7 +11189,13 @@
         <w:t>. É notório o espaço para desenvolvimento acadêmico da população brasileira.</w:t>
       </w:r>
       <w:r>
-        <w:t xml:space="preserve"> Os dados do INEP mostram uma queda de interesse pela inscrição do ENEM, porém, a taxa de absenteísmo caiu cerca de 5 pontos percentuais, mostrando que os brasileiros inscritos realmente têm demonstrado mais atenção e dedicação ao ENM.</w:t>
+        <w:t xml:space="preserve"> Os dados do INEP mostram uma queda de interesse pela inscrição do ENEM, porém, a taxa de absenteísmo caiu cerca de 5 pontos percentuais, mostrando que os brasileiros inscritos realmente têm demonstrado mais atenção e dedicação ao EN</w:t>
+      </w:r>
+      <w:r>
+        <w:t>E</w:t>
+      </w:r>
+      <w:r>
+        <w:t>M.</w:t>
       </w:r>
     </w:p>
     <w:p>
@@ -11251,7 +11240,7 @@
       <w:pPr>
         <w:pStyle w:val="Ttulo2"/>
       </w:pPr>
-      <w:bookmarkStart w:id="9" w:name="_Toc31651801"/>
+      <w:bookmarkStart w:id="8" w:name="_Toc31651801"/>
       <w:r>
         <w:lastRenderedPageBreak/>
         <w:t>1.</w:t>
@@ -11268,7 +11257,7 @@
       <w:r>
         <w:t>Motivação</w:t>
       </w:r>
-      <w:bookmarkEnd w:id="9"/>
+      <w:bookmarkEnd w:id="8"/>
     </w:p>
     <w:p>
       <w:pPr>
@@ -11279,7 +11268,7 @@
         <w:ind w:left="289" w:firstLine="709"/>
         <w:jc w:val="both"/>
       </w:pPr>
-      <w:bookmarkStart w:id="10" w:name="_Toc118654380"/>
+      <w:bookmarkStart w:id="9" w:name="_Toc118654380"/>
       <w:bookmarkEnd w:id="6"/>
       <w:r>
         <w:t>O esforço necessário para alunos e vestibulandos para simular a vivência e prática de vestibulares não é uma experiência agradável e nem convidativa, n</w:t>
@@ -11310,7 +11299,7 @@
       <w:pPr>
         <w:pStyle w:val="Ttulo2"/>
       </w:pPr>
-      <w:bookmarkStart w:id="11" w:name="_Toc31651802"/>
+      <w:bookmarkStart w:id="10" w:name="_Toc31651802"/>
       <w:r>
         <w:t>1.</w:t>
       </w:r>
@@ -11320,13 +11309,14 @@
       <w:r>
         <w:t xml:space="preserve"> Objetivo</w:t>
       </w:r>
-      <w:bookmarkEnd w:id="11"/>
+      <w:bookmarkEnd w:id="10"/>
     </w:p>
     <w:p>
       <w:pPr>
         <w:spacing w:line="360" w:lineRule="auto"/>
         <w:ind w:left="289" w:firstLine="709"/>
       </w:pPr>
+      <w:bookmarkStart w:id="11" w:name="_GoBack"/>
       <w:r>
         <w:t>Estudo e a</w:t>
       </w:r>
@@ -11371,7 +11361,8 @@
       <w:bookmarkStart w:id="13" w:name="_Toc483916786"/>
       <w:bookmarkStart w:id="14" w:name="_Toc483916831"/>
       <w:bookmarkStart w:id="15" w:name="_Toc31651803"/>
-      <w:bookmarkEnd w:id="10"/>
+      <w:bookmarkEnd w:id="9"/>
+      <w:bookmarkEnd w:id="11"/>
       <w:r>
         <w:t>1.</w:t>
       </w:r>
@@ -11817,22 +11808,7 @@
         <w:t xml:space="preserve"> cidades do estado de São Paulo</w:t>
       </w:r>
       <w:r>
-        <w:t xml:space="preserve"> </w:t>
-      </w:r>
-      <w:r>
-        <w:t>(</w:t>
-      </w:r>
-      <w:r>
-        <w:t>CPS</w:t>
-      </w:r>
-      <w:r>
-        <w:t>, 20</w:t>
-      </w:r>
-      <w:r>
-        <w:t>1</w:t>
-      </w:r>
-      <w:r>
-        <w:t>9)</w:t>
+        <w:t xml:space="preserve"> (CPS, 2019)</w:t>
       </w:r>
       <w:r>
         <w:t xml:space="preserve">, </w:t>
@@ -12879,9 +12855,9 @@
       <w:pPr>
         <w:pStyle w:val="Ttulo2"/>
       </w:pPr>
-      <w:bookmarkStart w:id="29" w:name="_Toc483916790"/>
-      <w:bookmarkStart w:id="30" w:name="_Toc483916835"/>
-      <w:bookmarkStart w:id="31" w:name="_Toc31651811"/>
+      <w:bookmarkStart w:id="29" w:name="_Toc31651811"/>
+      <w:bookmarkStart w:id="30" w:name="_Toc483916790"/>
+      <w:bookmarkStart w:id="31" w:name="_Toc483916835"/>
       <w:r>
         <w:t>2.</w:t>
       </w:r>
@@ -12909,7 +12885,7 @@
       <w:r>
         <w:t>ados</w:t>
       </w:r>
-      <w:bookmarkEnd w:id="31"/>
+      <w:bookmarkEnd w:id="29"/>
     </w:p>
     <w:p>
       <w:pPr>
@@ -14129,8 +14105,8 @@
         <w:pStyle w:val="Ttulo2"/>
       </w:pPr>
       <w:bookmarkStart w:id="37" w:name="_Toc31651816"/>
-      <w:bookmarkEnd w:id="29"/>
       <w:bookmarkEnd w:id="30"/>
+      <w:bookmarkEnd w:id="31"/>
       <w:r>
         <w:t>2.</w:t>
       </w:r>
@@ -41511,8 +41487,8 @@
       </w:pPr>
       <w:bookmarkStart w:id="108" w:name="_Toc483916794"/>
       <w:bookmarkStart w:id="109" w:name="_Toc483916839"/>
-      <w:bookmarkStart w:id="110" w:name="_Toc118654510"/>
-      <w:bookmarkStart w:id="111" w:name="_Toc31651844"/>
+      <w:bookmarkStart w:id="110" w:name="_Toc31651844"/>
+      <w:bookmarkStart w:id="111" w:name="_Toc118654510"/>
       <w:r>
         <w:rPr>
           <w:caps w:val="0"/>
@@ -41548,7 +41524,7 @@
         </w:rPr>
         <w:t>S</w:t>
       </w:r>
-      <w:bookmarkEnd w:id="111"/>
+      <w:bookmarkEnd w:id="110"/>
     </w:p>
     <w:p>
       <w:pPr>
@@ -42141,9 +42117,9 @@
           <w:szCs w:val="28"/>
         </w:rPr>
       </w:pPr>
-      <w:bookmarkStart w:id="116" w:name="_Toc483916795"/>
-      <w:bookmarkStart w:id="117" w:name="_Toc483916840"/>
-      <w:bookmarkStart w:id="118" w:name="_Toc31651849"/>
+      <w:bookmarkStart w:id="116" w:name="_Toc31651849"/>
+      <w:bookmarkStart w:id="117" w:name="_Toc483916795"/>
+      <w:bookmarkStart w:id="118" w:name="_Toc483916840"/>
       <w:r>
         <w:rPr>
           <w:caps w:val="0"/>
@@ -42153,7 +42129,7 @@
         <w:lastRenderedPageBreak/>
         <w:t>REFERÊNCIAS</w:t>
       </w:r>
-      <w:bookmarkEnd w:id="118"/>
+      <w:bookmarkEnd w:id="116"/>
       <w:r>
         <w:rPr>
           <w:caps w:val="0"/>
@@ -42162,9 +42138,9 @@
         </w:rPr>
         <w:t xml:space="preserve"> </w:t>
       </w:r>
-      <w:bookmarkEnd w:id="110"/>
-      <w:bookmarkEnd w:id="116"/>
+      <w:bookmarkEnd w:id="111"/>
       <w:bookmarkEnd w:id="117"/>
+      <w:bookmarkEnd w:id="118"/>
     </w:p>
     <w:p>
       <w:pPr>
@@ -42189,10 +42165,7 @@
         <w:t xml:space="preserve"> Disponível em </w:t>
       </w:r>
       <w:r>
-        <w:t>http://portal.inep.gov.br/artigo/-/asset_publisher/B4AQV9zFY7Bv/content/enem-2018-tem-6-7-milhoes-de-inscritos/21206</w:t>
-      </w:r>
-      <w:r>
-        <w:t xml:space="preserve"> Acesso em 27/11/2019</w:t>
+        <w:t>http://portal.inep.gov.br/artigo/-/asset_publisher/B4AQV9zFY7Bv/content/enem-2018-tem-6-7-milhoes-de-inscritos/21206 Acesso em 27/11/2019</w:t>
       </w:r>
       <w:r>
         <w:t>.</w:t>
@@ -42228,10 +42201,7 @@
         <w:t xml:space="preserve"> Disponível em </w:t>
       </w:r>
       <w:r>
-        <w:t>http://portal.inep.gov.br/artigo/-/asset_publisher/B4AQV9zFY7Bv/content/mais-de-3-9-milhoes-de-participantes-comparecem-ao-primeiro-dia-de-provas-76-9-dos-inscritos/21206</w:t>
-      </w:r>
-      <w:r>
-        <w:t xml:space="preserve"> Acesso em 27/11/2019</w:t>
+        <w:t>http://portal.inep.gov.br/artigo/-/asset_publisher/B4AQV9zFY7Bv/content/mais-de-3-9-milhoes-de-participantes-comparecem-ao-primeiro-dia-de-provas-76-9-dos-inscritos/21206 Acesso em 27/11/2019</w:t>
       </w:r>
       <w:r>
         <w:t>.</w:t>
@@ -42499,7 +42469,6 @@
         <w:rPr>
           <w:rFonts w:ascii="Times New Roman" w:hAnsi="Times New Roman" w:cs="Times New Roman"/>
           <w:color w:val="auto"/>
-          <w:lang w:val="en-US"/>
         </w:rPr>
         <w:t xml:space="preserve">Christopher J. Date. </w:t>
       </w:r>
@@ -45380,7 +45349,7 @@
         <v:path o:extrusionok="f" gradientshapeok="t" o:connecttype="rect"/>
         <o:lock v:ext="edit" aspectratio="t"/>
       </v:shapetype>
-      <v:shape id="_x0000_i1073" type="#_x0000_t75" style="width:3in;height:3in" o:bullet="t">
+      <v:shape id="_x0000_i1028" type="#_x0000_t75" style="width:3in;height:3in" o:bullet="t">
         <v:imagedata r:id="rId1" o:title=""/>
       </v:shape>
     </w:pict>
@@ -51132,7 +51101,7 @@
 </file>
 
 <file path=customXml/itemProps1.xml><?xml version="1.0" encoding="utf-8"?>
-<ds:datastoreItem xmlns:ds="http://schemas.openxmlformats.org/officeDocument/2006/customXml" ds:itemID="{521E1790-A597-4AD2-98A4-B66534A55B8A}">
+<ds:datastoreItem xmlns:ds="http://schemas.openxmlformats.org/officeDocument/2006/customXml" ds:itemID="{295309CA-77D7-4A98-827C-3A31AB604B88}">
   <ds:schemaRefs>
     <ds:schemaRef ds:uri="http://schemas.openxmlformats.org/officeDocument/2006/bibliography"/>
   </ds:schemaRefs>

</xml_diff>